<commit_message>
datasets prepped, descriptives done
</commit_message>
<xml_diff>
--- a/text/draft.docx
+++ b/text/draft.docx
@@ -2543,11 +2543,19 @@
           <w:rFonts w:ascii="Times" w:hAnsi="Times"/>
         </w:rPr>
       </w:pPr>
-      <w:r>
-        <w:rPr>
-          <w:rFonts w:ascii="Times" w:hAnsi="Times"/>
-        </w:rPr>
-        <w:t>Thus, web browsing behavior generally, as well as linguistic decisions even in short text (such as search queries), have been shown to be able to illustrate differences in demographics, which are also clearly associated with differences in political preferences</w:t>
+      <w:bookmarkStart w:id="0" w:name="_GoBack"/>
+      <w:r>
+        <w:rPr>
+          <w:rFonts w:ascii="Times" w:hAnsi="Times"/>
+        </w:rPr>
+        <w:t xml:space="preserve">Thus, web browsing behavior generally, as well as linguistic decisions even in short text (such as </w:t>
+      </w:r>
+      <w:bookmarkEnd w:id="0"/>
+      <w:r>
+        <w:rPr>
+          <w:rFonts w:ascii="Times" w:hAnsi="Times"/>
+        </w:rPr>
+        <w:t>search queries), have been shown to be able to illustrate differences in demographics, which are also clearly associated with differences in political preferences</w:t>
       </w:r>
       <w:r>
         <w:rPr>
@@ -7968,17 +7976,7 @@
           <w:bCs/>
           <w:color w:val="000000"/>
         </w:rPr>
-        <w:t>Running such a model, it is evident that there are clear differences in language used by voters vs. non-voters a</w:t>
-      </w:r>
-      <w:bookmarkStart w:id="0" w:name="_GoBack"/>
-      <w:bookmarkEnd w:id="0"/>
-      <w:r>
-        <w:rPr>
-          <w:rFonts w:ascii="Times" w:eastAsia="Times New Roman" w:hAnsi="Times" w:cs="Times New Roman"/>
-          <w:bCs/>
-          <w:color w:val="000000"/>
-        </w:rPr>
-        <w:t>nd between Democrats and Republicans.</w:t>
+        <w:t>Running such a model, it is evident that there are clear differences in language used by voters vs. non-voters and between Democrats and Republicans.</w:t>
       </w:r>
     </w:p>
     <w:p>
@@ -8269,7 +8267,7 @@
           <w:rFonts w:ascii="Times" w:hAnsi="Times"/>
           <w:color w:val="000000" w:themeColor="text1"/>
         </w:rPr>
-        <w:instrText>","type":"article-journal"},"uris":["http://www.mendeley.com/documents/?uuid=7a430f8e-bb58-4d8a-bbe1-3c0d87b86c1a"]},{"id":"ITEM-2","itemData":{"DOI":"10.1093/pan/mpv002","ISSN":"14764989","abstract":"Electoral rules have the potential to affect the size and composition of the voting public. Yet scholars disagree over whether requiring voters to register well in advance of Election Day reduces turnout. We present a new approach, using web searches for \"voter registration\" to measure interest in registering, both before and after registration deadlines for the 2012 U.S. presidential election. Many Americans sought information on \"voter registration\" even after the deadline in their state had passed. Combining web search data with evidence on the timing of registration for 80 million Americans, we model the relationship between search and registration. Extrapolating this relationship to the post-deadline period, we estimate that an additional 3-4 million Americans would have registered in time to vote, if deadlines had been extended to Election Day. We test our approach by predicting out of sample and with historical data. Web search data provide new opportunities to measure and study information-seeking behavior.","author":[{"dropping-particle":"","family":"Street","given":"Alex","non-dropping-particle":"","parse-names":false,"suffix":""},{"dropping-particle":"","family":"Murray","given":"Thomas A.","non-dropping-particle":"","parse-names":false,"suffix":""},{"dropping-particle":"","family":"Blitzer","given":"John B.","non-dropping-particle":"","parse-names":false,"suffix":""},{"dropping-particle":"","family":"Patel","given":"Rajan S.","non-dropping-particle":"","parse-names":false,"suffix":""}],"container-title":"Political Analysis","id":"ITEM-2","issue":"2","issued":{"date-parts":[["2015"]]},"page":"225-241","title":"Estimating voter registration deadline effects with web search data","type":"article-journal","volume":"23"},"uris":["http://www.mendeley.com/documents/?uuid=ea844d81-a644-49db-b9bc-6639cc8f30f6"]},{"id":"ITEM-3","itemData":{"author":[{"dropping-particle":"","family":"Yasseri","given":"Taha","non-dropping-particle":"","parse-names":false,"suffix":""}],"id":"ITEM-3","issued":{"date-parts":[["2016"]]},"page":"1-15","title":"Wikipedia traffic data and electoral prediction : towards theoretically informed models","type":"article-journal"},"uris":["http://www.mendeley.com/documents/?uuid=bd365b1b-11ce-471b-bdb7-375c7418606b"]}],"mendeley":{"formattedCitation":"(Stephens-davidowitz, 2013; Street et al., 2015; Yasseri, 2016)","manualFormatting":"Stephens-davidowitz (2013) and Street et al. (2015)","plainTextFormattedCitation":"(Stephens-davidowitz, 2013; Street et al., 2015; Yasseri, 2016)","previouslyFormattedCitation":"(Stephens-davidowitz, 2013)"},"properties":{"noteIndex":0},"schema":"https://github.com/citation-style-language/schema/raw/master/csl-citation.json"}</w:instrText>
+        <w:instrText>","type":"article-journal"},"uris":["http://www.mendeley.com/documents/?uuid=7a430f8e-bb58-4d8a-bbe1-3c0d87b86c1a"]},{"id":"ITEM-2","itemData":{"DOI":"10.1093/pan/mpv002","ISSN":"14764989","abstract":"Electoral rules have the potential to affect the size and composition of the voting public. Yet scholars disagree over whether requiring voters to register well in advance of Election Day reduces turnout. We present a new approach, using web searches for \"voter registration\" to measure interest in registering, both before and after registration deadlines for the 2012 U.S. presidential election. Many Americans sought information on \"voter registration\" even after the deadline in their state had passed. Combining web search data with evidence on the timing of registration for 80 million Americans, we model the relationship between search and registration. Extrapolating this relationship to the post-deadline period, we estimate that an additional 3-4 million Americans would have registered in time to vote, if deadlines had been extended to Election Day. We test our approach by predicting out of sample and with historical data. Web search data provide new opportunities to measure and study information-seeking behavior.","author":[{"dropping-particle":"","family":"Street","given":"Alex","non-dropping-particle":"","parse-names":false,"suffix":""},{"dropping-particle":"","family":"Murray","given":"Thomas A.","non-dropping-particle":"","parse-names":false,"suffix":""},{"dropping-particle":"","family":"Blitzer","given":"John B.","non-dropping-particle":"","parse-names":false,"suffix":""},{"dropping-particle":"","family":"Patel","given":"Rajan S.","non-dropping-particle":"","parse-names":false,"suffix":""}],"container-title":"Political Analysis","id":"ITEM-2","issue":"2","issued":{"date-parts":[["2015"]]},"page":"225-241","title":"Estimating voter registration deadline effects with web search data","type":"article-journal","volume":"23"},"uris":["http://www.mendeley.com/documents/?uuid=ea844d81-a644-49db-b9bc-6639cc8f30f6"]},{"id":"ITEM-3","itemData":{"author":[{"dropping-particle":"","family":"Yasseri","given":"Taha","non-dropping-particle":"","parse-names":false,"suffix":""}],"id":"ITEM-3","issued":{"date-parts":[["2016"]]},"page":"1-15","title":"Wikipedia traffic data and electoral prediction : towards theoretically informed models","type":"article-journal"},"uris":["http://www.mendeley.com/documents/?uuid=bd365b1b-11ce-471b-bdb7-375c7418606b"]}],"mendeley":{"formattedCitation":"(Stephens-davidowitz, 2013; Street et al., 2015; Yasseri, 2016)","manualFormatting":"Stephens-davidowitz (2013) and Street et al. (2015)","plainTextFormattedCitation":"(Stephens-davidowitz, 2013; Street et al., 2015; Yasseri, 2016)","previouslyFormattedCitation":"(Stephens-davidowitz, 2013; Street et al., 2015; Yasseri, 2016)"},"properties":{"noteIndex":0},"schema":"https://github.com/citation-style-language/schema/raw/master/csl-citation.json"}</w:instrText>
       </w:r>
       <w:r>
         <w:rPr>
@@ -8647,7 +8645,15 @@
           <w:i/>
           <w:color w:val="000000" w:themeColor="text1"/>
         </w:rPr>
-        <w:t>Candidate Names</w:t>
+        <w:t>Politicians’</w:t>
+      </w:r>
+      <w:r>
+        <w:rPr>
+          <w:rFonts w:ascii="Times" w:hAnsi="Times"/>
+          <w:i/>
+          <w:color w:val="000000" w:themeColor="text1"/>
+        </w:rPr>
+        <w:t xml:space="preserve"> Names</w:t>
       </w:r>
       <w:r>
         <w:rPr>
@@ -8656,14 +8662,810 @@
         </w:rPr>
         <w:t xml:space="preserve"> </w:t>
       </w:r>
-    </w:p>
-    <w:p>
-      <w:pPr>
-        <w:rPr>
-          <w:rFonts w:ascii="Times" w:hAnsi="Times"/>
-          <w:color w:val="000000" w:themeColor="text1"/>
-        </w:rPr>
-      </w:pPr>
+      <w:r>
+        <w:rPr>
+          <w:rFonts w:ascii="Times" w:hAnsi="Times"/>
+          <w:color w:val="000000" w:themeColor="text1"/>
+        </w:rPr>
+        <w:t xml:space="preserve">According to </w:t>
+      </w:r>
+      <w:r>
+        <w:rPr>
+          <w:rFonts w:ascii="Times" w:hAnsi="Times"/>
+          <w:color w:val="000000" w:themeColor="text1"/>
+        </w:rPr>
+        <w:fldChar w:fldCharType="begin" w:fldLock="1"/>
+      </w:r>
+      <w:r>
+        <w:rPr>
+          <w:rFonts w:ascii="Times" w:hAnsi="Times"/>
+          <w:color w:val="000000" w:themeColor="text1"/>
+        </w:rPr>
+        <w:instrText>ADDIN CSL_CITATION {"citationItems":[{"id":"ITEM-1","itemData":{"author":[{"dropping-particle":"","family":"Lui","given":"Catherine","non-dropping-particle":"","parse-names":false,"suffix":""},{"dropping-particle":"","family":"Metaxas","given":"P Takis","non-dropping-particle":"","parse-names":false,"suffix":""},{"dropping-particle":"","family":"Mustafaraj","given":"Eni","non-dropping-particle":"","parse-names":false,"suffix":""}],"id":"ITEM-1","issued":{"date-parts":[["2011"]]},"title":"On the predictability of the U . S . elections through search volume activity","type":"article-journal"},"uris":["http://www.mendeley.com/documents/?uuid=19d140b0-4121-4b47-afba-a4c428b75e3c"]}],"mendeley":{"formattedCitation":"(C. Lui et al., 2011)","manualFormatting":" Lui et al. (2011)","plainTextFormattedCitation":"(C. Lui et al., 2011)"},"properties":{"noteIndex":0},"schema":"https://github.com/citation-style-language/schema/raw/master/csl-citation.json"}</w:instrText>
+      </w:r>
+      <w:r>
+        <w:rPr>
+          <w:rFonts w:ascii="Times" w:hAnsi="Times"/>
+          <w:color w:val="000000" w:themeColor="text1"/>
+        </w:rPr>
+        <w:fldChar w:fldCharType="separate"/>
+      </w:r>
+      <w:r>
+        <w:rPr>
+          <w:rFonts w:ascii="Times" w:hAnsi="Times"/>
+          <w:noProof/>
+          <w:color w:val="000000" w:themeColor="text1"/>
+        </w:rPr>
+        <w:t xml:space="preserve"> Lui et al.</w:t>
+      </w:r>
+      <w:r>
+        <w:rPr>
+          <w:rFonts w:ascii="Times" w:hAnsi="Times"/>
+          <w:noProof/>
+          <w:color w:val="000000" w:themeColor="text1"/>
+        </w:rPr>
+        <w:t xml:space="preserve"> (</w:t>
+      </w:r>
+      <w:r>
+        <w:rPr>
+          <w:rFonts w:ascii="Times" w:hAnsi="Times"/>
+          <w:noProof/>
+          <w:color w:val="000000" w:themeColor="text1"/>
+        </w:rPr>
+        <w:t>2011)</w:t>
+      </w:r>
+      <w:r>
+        <w:rPr>
+          <w:rFonts w:ascii="Times" w:hAnsi="Times"/>
+          <w:color w:val="000000" w:themeColor="text1"/>
+        </w:rPr>
+        <w:fldChar w:fldCharType="end"/>
+      </w:r>
+      <w:r>
+        <w:rPr>
+          <w:rFonts w:ascii="Times" w:hAnsi="Times"/>
+          <w:color w:val="000000" w:themeColor="text1"/>
+        </w:rPr>
+        <w:t>, the behavior of searching for candidate names during an election year may be predictive for vote choice. Interestingly, searching for a candidate can either bode well or poorly for that candidate. They point out that one may search for a candidate they know little about (which may point to an advantage for the candidate that was not searched for)</w:t>
+      </w:r>
+      <w:r>
+        <w:rPr>
+          <w:rFonts w:ascii="Times" w:hAnsi="Times"/>
+          <w:color w:val="000000" w:themeColor="text1"/>
+        </w:rPr>
+        <w:t xml:space="preserve">. Alternatively, if only one candidate is searched for, this may mean that their opponent has not even gained enough traction to be known at all. Lastly, it is highly likely that individuals will encounter negative information about the candidate as a result of their search, which would also potentially point to a disadvantage at higher search levels. </w:t>
+      </w:r>
+    </w:p>
+    <w:p>
+      <w:pPr>
+        <w:rPr>
+          <w:rFonts w:ascii="Times" w:hAnsi="Times"/>
+          <w:color w:val="000000" w:themeColor="text1"/>
+        </w:rPr>
+      </w:pPr>
+    </w:p>
+    <w:p>
+      <w:pPr>
+        <w:rPr>
+          <w:rFonts w:ascii="Times" w:hAnsi="Times"/>
+          <w:color w:val="000000" w:themeColor="text1"/>
+        </w:rPr>
+      </w:pPr>
+      <w:r>
+        <w:rPr>
+          <w:rFonts w:ascii="Times" w:hAnsi="Times"/>
+          <w:color w:val="000000" w:themeColor="text1"/>
+        </w:rPr>
+        <w:t xml:space="preserve">In an effort to evaluate this, the number of searches for the House of Representatives candidate in a given state per participant was tallied. </w:t>
+      </w:r>
+      <w:r>
+        <w:rPr>
+          <w:rFonts w:ascii="Times" w:hAnsi="Times"/>
+          <w:color w:val="000000" w:themeColor="text1"/>
+        </w:rPr>
+        <w:t>Unfortunately, given the small dataset size, there were not enough searches at the candidate name level</w:t>
+      </w:r>
+      <w:r>
+        <w:rPr>
+          <w:rFonts w:ascii="Times" w:hAnsi="Times"/>
+          <w:color w:val="000000" w:themeColor="text1"/>
+        </w:rPr>
+        <w:t xml:space="preserve"> </w:t>
+      </w:r>
+      <w:r>
+        <w:rPr>
+          <w:rFonts w:ascii="Times" w:hAnsi="Times"/>
+          <w:color w:val="000000" w:themeColor="text1"/>
+        </w:rPr>
+        <w:t xml:space="preserve">for a meaningful analysis (only 30 </w:t>
+      </w:r>
+      <w:proofErr w:type="gramStart"/>
+      <w:r>
+        <w:rPr>
+          <w:rFonts w:ascii="Times" w:hAnsi="Times"/>
+          <w:color w:val="000000" w:themeColor="text1"/>
+        </w:rPr>
+        <w:t>total</w:t>
+      </w:r>
+      <w:proofErr w:type="gramEnd"/>
+      <w:r>
+        <w:rPr>
+          <w:rFonts w:ascii="Times" w:hAnsi="Times"/>
+          <w:color w:val="000000" w:themeColor="text1"/>
+        </w:rPr>
+        <w:t>,</w:t>
+      </w:r>
+      <w:r>
+        <w:rPr>
+          <w:rFonts w:ascii="Times" w:hAnsi="Times"/>
+          <w:color w:val="000000" w:themeColor="text1"/>
+        </w:rPr>
+        <w:t xml:space="preserve"> over all participants and the entire timeframe). Among the searches that were made, little variation exists.</w:t>
+      </w:r>
+    </w:p>
+    <w:p>
+      <w:pPr>
+        <w:rPr>
+          <w:rFonts w:ascii="Times" w:hAnsi="Times"/>
+          <w:color w:val="000000" w:themeColor="text1"/>
+        </w:rPr>
+      </w:pPr>
+    </w:p>
+    <w:p>
+      <w:pPr>
+        <w:rPr>
+          <w:rFonts w:ascii="Times" w:hAnsi="Times"/>
+          <w:color w:val="000000" w:themeColor="text1"/>
+        </w:rPr>
+      </w:pPr>
+      <w:r>
+        <w:rPr>
+          <w:rFonts w:ascii="Times" w:hAnsi="Times"/>
+          <w:noProof/>
+          <w:color w:val="000000" w:themeColor="text1"/>
+        </w:rPr>
+        <w:drawing>
+          <wp:inline distT="0" distB="0" distL="0" distR="0" wp14:anchorId="5E918731" wp14:editId="04DF744E">
+            <wp:extent cx="2092109" cy="1168400"/>
+            <wp:effectExtent l="0" t="0" r="3810" b="0"/>
+            <wp:docPr id="26" name="Picture 26"/>
+            <wp:cNvGraphicFramePr>
+              <a:graphicFrameLocks xmlns:a="http://schemas.openxmlformats.org/drawingml/2006/main" noChangeAspect="1"/>
+            </wp:cNvGraphicFramePr>
+            <a:graphic xmlns:a="http://schemas.openxmlformats.org/drawingml/2006/main">
+              <a:graphicData uri="http://schemas.openxmlformats.org/drawingml/2006/picture">
+                <pic:pic xmlns:pic="http://schemas.openxmlformats.org/drawingml/2006/picture">
+                  <pic:nvPicPr>
+                    <pic:cNvPr id="26" name="Screen Shot 2020-01-23 at 10.14.20 AM.png"/>
+                    <pic:cNvPicPr/>
+                  </pic:nvPicPr>
+                  <pic:blipFill>
+                    <a:blip r:embed="rId24">
+                      <a:extLst>
+                        <a:ext uri="{28A0092B-C50C-407E-A947-70E740481C1C}">
+                          <a14:useLocalDpi xmlns:a14="http://schemas.microsoft.com/office/drawing/2010/main" val="0"/>
+                        </a:ext>
+                      </a:extLst>
+                    </a:blip>
+                    <a:stretch>
+                      <a:fillRect/>
+                    </a:stretch>
+                  </pic:blipFill>
+                  <pic:spPr>
+                    <a:xfrm>
+                      <a:off x="0" y="0"/>
+                      <a:ext cx="2099101" cy="1172305"/>
+                    </a:xfrm>
+                    <a:prstGeom prst="rect">
+                      <a:avLst/>
+                    </a:prstGeom>
+                  </pic:spPr>
+                </pic:pic>
+              </a:graphicData>
+            </a:graphic>
+          </wp:inline>
+        </w:drawing>
+      </w:r>
+      <w:r>
+        <w:rPr>
+          <w:rFonts w:ascii="Times" w:hAnsi="Times"/>
+          <w:noProof/>
+          <w:color w:val="000000" w:themeColor="text1"/>
+        </w:rPr>
+        <w:drawing>
+          <wp:inline distT="0" distB="0" distL="0" distR="0" wp14:anchorId="224ADF05" wp14:editId="3BEFE6BF">
+            <wp:extent cx="2286000" cy="1143000"/>
+            <wp:effectExtent l="0" t="0" r="0" b="0"/>
+            <wp:docPr id="31" name="Picture 31"/>
+            <wp:cNvGraphicFramePr>
+              <a:graphicFrameLocks xmlns:a="http://schemas.openxmlformats.org/drawingml/2006/main" noChangeAspect="1"/>
+            </wp:cNvGraphicFramePr>
+            <a:graphic xmlns:a="http://schemas.openxmlformats.org/drawingml/2006/main">
+              <a:graphicData uri="http://schemas.openxmlformats.org/drawingml/2006/picture">
+                <pic:pic xmlns:pic="http://schemas.openxmlformats.org/drawingml/2006/picture">
+                  <pic:nvPicPr>
+                    <pic:cNvPr id="31" name="Screen Shot 2020-01-23 at 10.14.35 AM.png"/>
+                    <pic:cNvPicPr/>
+                  </pic:nvPicPr>
+                  <pic:blipFill>
+                    <a:blip r:embed="rId25">
+                      <a:extLst>
+                        <a:ext uri="{28A0092B-C50C-407E-A947-70E740481C1C}">
+                          <a14:useLocalDpi xmlns:a14="http://schemas.microsoft.com/office/drawing/2010/main" val="0"/>
+                        </a:ext>
+                      </a:extLst>
+                    </a:blip>
+                    <a:stretch>
+                      <a:fillRect/>
+                    </a:stretch>
+                  </pic:blipFill>
+                  <pic:spPr>
+                    <a:xfrm>
+                      <a:off x="0" y="0"/>
+                      <a:ext cx="2298053" cy="1149027"/>
+                    </a:xfrm>
+                    <a:prstGeom prst="rect">
+                      <a:avLst/>
+                    </a:prstGeom>
+                  </pic:spPr>
+                </pic:pic>
+              </a:graphicData>
+            </a:graphic>
+          </wp:inline>
+        </w:drawing>
+      </w:r>
+    </w:p>
+    <w:p>
+      <w:pPr>
+        <w:rPr>
+          <w:rFonts w:ascii="Times" w:hAnsi="Times"/>
+          <w:color w:val="000000" w:themeColor="text1"/>
+        </w:rPr>
+      </w:pPr>
+    </w:p>
+    <w:p>
+      <w:pPr>
+        <w:rPr>
+          <w:rFonts w:ascii="Times" w:hAnsi="Times"/>
+          <w:color w:val="000000" w:themeColor="text1"/>
+        </w:rPr>
+      </w:pPr>
+      <w:r>
+        <w:rPr>
+          <w:rFonts w:ascii="Times" w:hAnsi="Times"/>
+          <w:color w:val="000000" w:themeColor="text1"/>
+        </w:rPr>
+        <w:t xml:space="preserve">Therefore, the analysis was expanded to include not only candidates in a given state, but rather </w:t>
+      </w:r>
+      <w:r>
+        <w:rPr>
+          <w:rFonts w:ascii="Times" w:hAnsi="Times"/>
+          <w:color w:val="000000" w:themeColor="text1"/>
+        </w:rPr>
+        <w:t xml:space="preserve">whether the participant searched for any Democrat or Republican congress member or </w:t>
+      </w:r>
+      <w:r>
+        <w:rPr>
+          <w:rFonts w:ascii="Times" w:hAnsi="Times"/>
+          <w:color w:val="000000" w:themeColor="text1"/>
+        </w:rPr>
+        <w:t>well-known political figures. This widens the sample to 135 participants who searched for a Democrat at least once, and 147 who searched for a Republican</w:t>
+      </w:r>
+      <w:r>
+        <w:rPr>
+          <w:rFonts w:ascii="Times" w:hAnsi="Times"/>
+          <w:color w:val="000000" w:themeColor="text1"/>
+        </w:rPr>
+        <w:t xml:space="preserve"> </w:t>
+      </w:r>
+      <w:r>
+        <w:rPr>
+          <w:rFonts w:ascii="Times" w:hAnsi="Times"/>
+          <w:color w:val="000000" w:themeColor="text1"/>
+        </w:rPr>
+        <w:t>at least once.</w:t>
+      </w:r>
+    </w:p>
+    <w:p>
+      <w:pPr>
+        <w:rPr>
+          <w:rFonts w:ascii="Times" w:hAnsi="Times"/>
+          <w:color w:val="000000" w:themeColor="text1"/>
+        </w:rPr>
+      </w:pPr>
+    </w:p>
+    <w:p>
+      <w:pPr>
+        <w:rPr>
+          <w:rFonts w:ascii="Times" w:hAnsi="Times"/>
+          <w:color w:val="000000" w:themeColor="text1"/>
+        </w:rPr>
+      </w:pPr>
+      <w:r>
+        <w:rPr>
+          <w:rFonts w:ascii="Times" w:hAnsi="Times"/>
+          <w:noProof/>
+          <w:color w:val="000000" w:themeColor="text1"/>
+        </w:rPr>
+        <w:lastRenderedPageBreak/>
+        <w:drawing>
+          <wp:inline distT="0" distB="0" distL="0" distR="0" wp14:anchorId="510BFE77" wp14:editId="71859F8C">
+            <wp:extent cx="5943600" cy="1104265"/>
+            <wp:effectExtent l="0" t="0" r="0" b="635"/>
+            <wp:docPr id="33" name="Picture 33"/>
+            <wp:cNvGraphicFramePr>
+              <a:graphicFrameLocks xmlns:a="http://schemas.openxmlformats.org/drawingml/2006/main" noChangeAspect="1"/>
+            </wp:cNvGraphicFramePr>
+            <a:graphic xmlns:a="http://schemas.openxmlformats.org/drawingml/2006/main">
+              <a:graphicData uri="http://schemas.openxmlformats.org/drawingml/2006/picture">
+                <pic:pic xmlns:pic="http://schemas.openxmlformats.org/drawingml/2006/picture">
+                  <pic:nvPicPr>
+                    <pic:cNvPr id="33" name="Screen Shot 2020-01-23 at 10.30.39 AM.png"/>
+                    <pic:cNvPicPr/>
+                  </pic:nvPicPr>
+                  <pic:blipFill>
+                    <a:blip r:embed="rId26">
+                      <a:extLst>
+                        <a:ext uri="{28A0092B-C50C-407E-A947-70E740481C1C}">
+                          <a14:useLocalDpi xmlns:a14="http://schemas.microsoft.com/office/drawing/2010/main" val="0"/>
+                        </a:ext>
+                      </a:extLst>
+                    </a:blip>
+                    <a:stretch>
+                      <a:fillRect/>
+                    </a:stretch>
+                  </pic:blipFill>
+                  <pic:spPr>
+                    <a:xfrm>
+                      <a:off x="0" y="0"/>
+                      <a:ext cx="5943600" cy="1104265"/>
+                    </a:xfrm>
+                    <a:prstGeom prst="rect">
+                      <a:avLst/>
+                    </a:prstGeom>
+                  </pic:spPr>
+                </pic:pic>
+              </a:graphicData>
+            </a:graphic>
+          </wp:inline>
+        </w:drawing>
+      </w:r>
+    </w:p>
+    <w:p>
+      <w:pPr>
+        <w:rPr>
+          <w:rFonts w:ascii="Times" w:hAnsi="Times"/>
+          <w:color w:val="000000" w:themeColor="text1"/>
+        </w:rPr>
+      </w:pPr>
+    </w:p>
+    <w:p>
+      <w:pPr>
+        <w:rPr>
+          <w:rFonts w:ascii="Times" w:hAnsi="Times"/>
+          <w:color w:val="000000" w:themeColor="text1"/>
+        </w:rPr>
+      </w:pPr>
+      <w:r>
+        <w:rPr>
+          <w:rFonts w:ascii="Times" w:hAnsi="Times"/>
+          <w:color w:val="000000" w:themeColor="text1"/>
+        </w:rPr>
+        <w:t xml:space="preserve">Among non-voters, 13% searched for a Democrat, and 13% searched for a Republican at least once. There </w:t>
+      </w:r>
+      <w:proofErr w:type="gramStart"/>
+      <w:r>
+        <w:rPr>
+          <w:rFonts w:ascii="Times" w:hAnsi="Times"/>
+          <w:color w:val="000000" w:themeColor="text1"/>
+        </w:rPr>
+        <w:t>were</w:t>
+      </w:r>
+      <w:proofErr w:type="gramEnd"/>
+      <w:r>
+        <w:rPr>
+          <w:rFonts w:ascii="Times" w:hAnsi="Times"/>
+          <w:color w:val="000000" w:themeColor="text1"/>
+        </w:rPr>
+        <w:t xml:space="preserve"> an average of 0.6 searches for a Democrat, and 1 search for a Republican. Voters have higher results than non-voters, with 20% searching for a Democrat at least once, and 22% searching for a Republican at least once. The mean number of searches for a Democrat was 1.19, versus 1.55 for a Republican.</w:t>
+      </w:r>
+    </w:p>
+    <w:p>
+      <w:pPr>
+        <w:rPr>
+          <w:rFonts w:ascii="Times" w:hAnsi="Times"/>
+          <w:color w:val="000000" w:themeColor="text1"/>
+        </w:rPr>
+      </w:pPr>
+    </w:p>
+    <w:p>
+      <w:pPr>
+        <w:rPr>
+          <w:rFonts w:ascii="Times" w:hAnsi="Times"/>
+          <w:color w:val="000000" w:themeColor="text1"/>
+        </w:rPr>
+      </w:pPr>
+      <w:r>
+        <w:rPr>
+          <w:rFonts w:ascii="Times" w:hAnsi="Times"/>
+          <w:noProof/>
+          <w:color w:val="000000" w:themeColor="text1"/>
+        </w:rPr>
+        <w:drawing>
+          <wp:inline distT="0" distB="0" distL="0" distR="0" wp14:anchorId="5305D408" wp14:editId="050F2FE8">
+            <wp:extent cx="5943600" cy="1009650"/>
+            <wp:effectExtent l="0" t="0" r="0" b="6350"/>
+            <wp:docPr id="34" name="Picture 34"/>
+            <wp:cNvGraphicFramePr>
+              <a:graphicFrameLocks xmlns:a="http://schemas.openxmlformats.org/drawingml/2006/main" noChangeAspect="1"/>
+            </wp:cNvGraphicFramePr>
+            <a:graphic xmlns:a="http://schemas.openxmlformats.org/drawingml/2006/main">
+              <a:graphicData uri="http://schemas.openxmlformats.org/drawingml/2006/picture">
+                <pic:pic xmlns:pic="http://schemas.openxmlformats.org/drawingml/2006/picture">
+                  <pic:nvPicPr>
+                    <pic:cNvPr id="34" name="Screen Shot 2020-01-23 at 10.31.37 AM.png"/>
+                    <pic:cNvPicPr/>
+                  </pic:nvPicPr>
+                  <pic:blipFill>
+                    <a:blip r:embed="rId27">
+                      <a:extLst>
+                        <a:ext uri="{28A0092B-C50C-407E-A947-70E740481C1C}">
+                          <a14:useLocalDpi xmlns:a14="http://schemas.microsoft.com/office/drawing/2010/main" val="0"/>
+                        </a:ext>
+                      </a:extLst>
+                    </a:blip>
+                    <a:stretch>
+                      <a:fillRect/>
+                    </a:stretch>
+                  </pic:blipFill>
+                  <pic:spPr>
+                    <a:xfrm>
+                      <a:off x="0" y="0"/>
+                      <a:ext cx="5943600" cy="1009650"/>
+                    </a:xfrm>
+                    <a:prstGeom prst="rect">
+                      <a:avLst/>
+                    </a:prstGeom>
+                  </pic:spPr>
+                </pic:pic>
+              </a:graphicData>
+            </a:graphic>
+          </wp:inline>
+        </w:drawing>
+      </w:r>
+    </w:p>
+    <w:p>
+      <w:pPr>
+        <w:rPr>
+          <w:rFonts w:ascii="Times" w:hAnsi="Times"/>
+          <w:color w:val="000000" w:themeColor="text1"/>
+        </w:rPr>
+      </w:pPr>
+      <w:r>
+        <w:rPr>
+          <w:rFonts w:ascii="Times" w:hAnsi="Times"/>
+          <w:color w:val="000000" w:themeColor="text1"/>
+        </w:rPr>
+        <w:t>Turning to those who voted, 23% of Democrats searched for a Democrat at least once, and 22% searched for a Republican. Interestingly, they searched for Republicans more times, on average, with a mean of 1.16 searches for Democrats and 1.55 searches for Republicans. Republican voters also searched for Republican politicians at a higher rate and frequency than Democrat politicians, with 16% of Republicans searching for a Democrat at least once and 20% searching for a Republican, and an average of 1.32 searches for a Democrat compared to 1.65 searches for a Republican.</w:t>
+      </w:r>
+    </w:p>
+    <w:p>
+      <w:pPr>
+        <w:rPr>
+          <w:rFonts w:ascii="Times" w:hAnsi="Times"/>
+          <w:color w:val="000000" w:themeColor="text1"/>
+        </w:rPr>
+      </w:pPr>
+    </w:p>
+    <w:p>
+      <w:pPr>
+        <w:rPr>
+          <w:rFonts w:ascii="Times" w:hAnsi="Times"/>
+          <w:color w:val="000000" w:themeColor="text1"/>
+        </w:rPr>
+      </w:pPr>
+      <w:r>
+        <w:rPr>
+          <w:rFonts w:ascii="Times" w:hAnsi="Times"/>
+          <w:i/>
+          <w:color w:val="000000" w:themeColor="text1"/>
+        </w:rPr>
+        <w:t>General Political</w:t>
+      </w:r>
+      <w:r>
+        <w:rPr>
+          <w:rFonts w:ascii="Times" w:hAnsi="Times"/>
+          <w:i/>
+          <w:color w:val="000000" w:themeColor="text1"/>
+        </w:rPr>
+        <w:t xml:space="preserve"> Terms </w:t>
+      </w:r>
+      <w:r>
+        <w:rPr>
+          <w:rFonts w:ascii="Times" w:hAnsi="Times"/>
+          <w:color w:val="000000" w:themeColor="text1"/>
+        </w:rPr>
+        <w:t>Searches for more generally politically-relevant terms (such as “congress,” or non-partisan offices such as Supreme Court Justices) may be a suitable metric for broader political issue-attention.</w:t>
+      </w:r>
+    </w:p>
+    <w:p>
+      <w:pPr>
+        <w:rPr>
+          <w:rFonts w:ascii="Times" w:hAnsi="Times"/>
+          <w:color w:val="000000" w:themeColor="text1"/>
+        </w:rPr>
+      </w:pPr>
+      <w:r>
+        <w:rPr>
+          <w:rFonts w:ascii="Times" w:hAnsi="Times"/>
+          <w:noProof/>
+          <w:color w:val="000000" w:themeColor="text1"/>
+        </w:rPr>
+        <w:drawing>
+          <wp:inline distT="0" distB="0" distL="0" distR="0" wp14:anchorId="2F2F1E36" wp14:editId="03F7815B">
+            <wp:extent cx="1820333" cy="1112081"/>
+            <wp:effectExtent l="0" t="0" r="0" b="5715"/>
+            <wp:docPr id="35" name="Picture 35"/>
+            <wp:cNvGraphicFramePr>
+              <a:graphicFrameLocks xmlns:a="http://schemas.openxmlformats.org/drawingml/2006/main" noChangeAspect="1"/>
+            </wp:cNvGraphicFramePr>
+            <a:graphic xmlns:a="http://schemas.openxmlformats.org/drawingml/2006/main">
+              <a:graphicData uri="http://schemas.openxmlformats.org/drawingml/2006/picture">
+                <pic:pic xmlns:pic="http://schemas.openxmlformats.org/drawingml/2006/picture">
+                  <pic:nvPicPr>
+                    <pic:cNvPr id="35" name="Screen Shot 2020-01-23 at 10.38.30 AM.png"/>
+                    <pic:cNvPicPr/>
+                  </pic:nvPicPr>
+                  <pic:blipFill>
+                    <a:blip r:embed="rId28">
+                      <a:extLst>
+                        <a:ext uri="{28A0092B-C50C-407E-A947-70E740481C1C}">
+                          <a14:useLocalDpi xmlns:a14="http://schemas.microsoft.com/office/drawing/2010/main" val="0"/>
+                        </a:ext>
+                      </a:extLst>
+                    </a:blip>
+                    <a:stretch>
+                      <a:fillRect/>
+                    </a:stretch>
+                  </pic:blipFill>
+                  <pic:spPr>
+                    <a:xfrm>
+                      <a:off x="0" y="0"/>
+                      <a:ext cx="1826845" cy="1116059"/>
+                    </a:xfrm>
+                    <a:prstGeom prst="rect">
+                      <a:avLst/>
+                    </a:prstGeom>
+                  </pic:spPr>
+                </pic:pic>
+              </a:graphicData>
+            </a:graphic>
+          </wp:inline>
+        </w:drawing>
+      </w:r>
+      <w:r>
+        <w:rPr>
+          <w:rFonts w:ascii="Times" w:hAnsi="Times"/>
+          <w:noProof/>
+          <w:color w:val="000000" w:themeColor="text1"/>
+        </w:rPr>
+        <w:drawing>
+          <wp:inline distT="0" distB="0" distL="0" distR="0" wp14:anchorId="34E2C5E7" wp14:editId="5378152E">
+            <wp:extent cx="1845733" cy="1297545"/>
+            <wp:effectExtent l="0" t="0" r="0" b="0"/>
+            <wp:docPr id="36" name="Picture 36"/>
+            <wp:cNvGraphicFramePr>
+              <a:graphicFrameLocks xmlns:a="http://schemas.openxmlformats.org/drawingml/2006/main" noChangeAspect="1"/>
+            </wp:cNvGraphicFramePr>
+            <a:graphic xmlns:a="http://schemas.openxmlformats.org/drawingml/2006/main">
+              <a:graphicData uri="http://schemas.openxmlformats.org/drawingml/2006/picture">
+                <pic:pic xmlns:pic="http://schemas.openxmlformats.org/drawingml/2006/picture">
+                  <pic:nvPicPr>
+                    <pic:cNvPr id="36" name="Screen Shot 2020-01-23 at 10.39.31 AM.png"/>
+                    <pic:cNvPicPr/>
+                  </pic:nvPicPr>
+                  <pic:blipFill>
+                    <a:blip r:embed="rId29">
+                      <a:extLst>
+                        <a:ext uri="{28A0092B-C50C-407E-A947-70E740481C1C}">
+                          <a14:useLocalDpi xmlns:a14="http://schemas.microsoft.com/office/drawing/2010/main" val="0"/>
+                        </a:ext>
+                      </a:extLst>
+                    </a:blip>
+                    <a:stretch>
+                      <a:fillRect/>
+                    </a:stretch>
+                  </pic:blipFill>
+                  <pic:spPr>
+                    <a:xfrm>
+                      <a:off x="0" y="0"/>
+                      <a:ext cx="1862079" cy="1309036"/>
+                    </a:xfrm>
+                    <a:prstGeom prst="rect">
+                      <a:avLst/>
+                    </a:prstGeom>
+                  </pic:spPr>
+                </pic:pic>
+              </a:graphicData>
+            </a:graphic>
+          </wp:inline>
+        </w:drawing>
+      </w:r>
+    </w:p>
+    <w:p>
+      <w:pPr>
+        <w:rPr>
+          <w:rFonts w:ascii="Times" w:hAnsi="Times"/>
+          <w:color w:val="000000" w:themeColor="text1"/>
+        </w:rPr>
+      </w:pPr>
+    </w:p>
+    <w:p>
+      <w:pPr>
+        <w:rPr>
+          <w:rFonts w:ascii="Times" w:hAnsi="Times"/>
+          <w:color w:val="000000" w:themeColor="text1"/>
+        </w:rPr>
+      </w:pPr>
+      <w:r>
+        <w:rPr>
+          <w:rFonts w:ascii="Times" w:hAnsi="Times"/>
+          <w:color w:val="000000" w:themeColor="text1"/>
+        </w:rPr>
+        <w:t xml:space="preserve">This is evidenced by a notable discrepancy in the mean number of such searches between voters and non-voters, with voters being twice as likely as non-voters to make at least one general political search, and average almost three-times as many </w:t>
+      </w:r>
+      <w:proofErr w:type="gramStart"/>
+      <w:r>
+        <w:rPr>
+          <w:rFonts w:ascii="Times" w:hAnsi="Times"/>
+          <w:color w:val="000000" w:themeColor="text1"/>
+        </w:rPr>
+        <w:t>total</w:t>
+      </w:r>
+      <w:proofErr w:type="gramEnd"/>
+      <w:r>
+        <w:rPr>
+          <w:rFonts w:ascii="Times" w:hAnsi="Times"/>
+          <w:color w:val="000000" w:themeColor="text1"/>
+        </w:rPr>
+        <w:t>.</w:t>
+      </w:r>
+    </w:p>
+    <w:p>
+      <w:pPr>
+        <w:rPr>
+          <w:rFonts w:ascii="Times" w:hAnsi="Times"/>
+          <w:color w:val="000000" w:themeColor="text1"/>
+        </w:rPr>
+      </w:pPr>
+    </w:p>
+    <w:p>
+      <w:pPr>
+        <w:rPr>
+          <w:rFonts w:ascii="Times" w:hAnsi="Times"/>
+          <w:color w:val="000000" w:themeColor="text1"/>
+        </w:rPr>
+      </w:pPr>
+      <w:r>
+        <w:rPr>
+          <w:rFonts w:ascii="Times" w:hAnsi="Times"/>
+          <w:noProof/>
+          <w:color w:val="000000" w:themeColor="text1"/>
+        </w:rPr>
+        <w:lastRenderedPageBreak/>
+        <w:drawing>
+          <wp:inline distT="0" distB="0" distL="0" distR="0" wp14:anchorId="38666844" wp14:editId="45F13C51">
+            <wp:extent cx="1953394" cy="1320800"/>
+            <wp:effectExtent l="0" t="0" r="2540" b="0"/>
+            <wp:docPr id="37" name="Picture 37"/>
+            <wp:cNvGraphicFramePr>
+              <a:graphicFrameLocks xmlns:a="http://schemas.openxmlformats.org/drawingml/2006/main" noChangeAspect="1"/>
+            </wp:cNvGraphicFramePr>
+            <a:graphic xmlns:a="http://schemas.openxmlformats.org/drawingml/2006/main">
+              <a:graphicData uri="http://schemas.openxmlformats.org/drawingml/2006/picture">
+                <pic:pic xmlns:pic="http://schemas.openxmlformats.org/drawingml/2006/picture">
+                  <pic:nvPicPr>
+                    <pic:cNvPr id="37" name="Screen Shot 2020-01-23 at 10.40.22 AM.png"/>
+                    <pic:cNvPicPr/>
+                  </pic:nvPicPr>
+                  <pic:blipFill>
+                    <a:blip r:embed="rId30">
+                      <a:extLst>
+                        <a:ext uri="{28A0092B-C50C-407E-A947-70E740481C1C}">
+                          <a14:useLocalDpi xmlns:a14="http://schemas.microsoft.com/office/drawing/2010/main" val="0"/>
+                        </a:ext>
+                      </a:extLst>
+                    </a:blip>
+                    <a:stretch>
+                      <a:fillRect/>
+                    </a:stretch>
+                  </pic:blipFill>
+                  <pic:spPr>
+                    <a:xfrm>
+                      <a:off x="0" y="0"/>
+                      <a:ext cx="1959239" cy="1324752"/>
+                    </a:xfrm>
+                    <a:prstGeom prst="rect">
+                      <a:avLst/>
+                    </a:prstGeom>
+                  </pic:spPr>
+                </pic:pic>
+              </a:graphicData>
+            </a:graphic>
+          </wp:inline>
+        </w:drawing>
+      </w:r>
+      <w:r>
+        <w:rPr>
+          <w:rFonts w:ascii="Times" w:hAnsi="Times"/>
+          <w:noProof/>
+          <w:color w:val="000000" w:themeColor="text1"/>
+        </w:rPr>
+        <w:drawing>
+          <wp:inline distT="0" distB="0" distL="0" distR="0" wp14:anchorId="77E94450" wp14:editId="7031E7B7">
+            <wp:extent cx="2057400" cy="1275378"/>
+            <wp:effectExtent l="0" t="0" r="0" b="0"/>
+            <wp:docPr id="38" name="Picture 38"/>
+            <wp:cNvGraphicFramePr>
+              <a:graphicFrameLocks xmlns:a="http://schemas.openxmlformats.org/drawingml/2006/main" noChangeAspect="1"/>
+            </wp:cNvGraphicFramePr>
+            <a:graphic xmlns:a="http://schemas.openxmlformats.org/drawingml/2006/main">
+              <a:graphicData uri="http://schemas.openxmlformats.org/drawingml/2006/picture">
+                <pic:pic xmlns:pic="http://schemas.openxmlformats.org/drawingml/2006/picture">
+                  <pic:nvPicPr>
+                    <pic:cNvPr id="38" name="Screen Shot 2020-01-23 at 10.41.22 AM.png"/>
+                    <pic:cNvPicPr/>
+                  </pic:nvPicPr>
+                  <pic:blipFill>
+                    <a:blip r:embed="rId31">
+                      <a:extLst>
+                        <a:ext uri="{28A0092B-C50C-407E-A947-70E740481C1C}">
+                          <a14:useLocalDpi xmlns:a14="http://schemas.microsoft.com/office/drawing/2010/main" val="0"/>
+                        </a:ext>
+                      </a:extLst>
+                    </a:blip>
+                    <a:stretch>
+                      <a:fillRect/>
+                    </a:stretch>
+                  </pic:blipFill>
+                  <pic:spPr>
+                    <a:xfrm>
+                      <a:off x="0" y="0"/>
+                      <a:ext cx="2069839" cy="1283089"/>
+                    </a:xfrm>
+                    <a:prstGeom prst="rect">
+                      <a:avLst/>
+                    </a:prstGeom>
+                  </pic:spPr>
+                </pic:pic>
+              </a:graphicData>
+            </a:graphic>
+          </wp:inline>
+        </w:drawing>
+      </w:r>
+    </w:p>
+    <w:p>
+      <w:pPr>
+        <w:rPr>
+          <w:rFonts w:ascii="Times" w:hAnsi="Times"/>
+          <w:color w:val="000000" w:themeColor="text1"/>
+        </w:rPr>
+      </w:pPr>
+    </w:p>
+    <w:p>
+      <w:pPr>
+        <w:rPr>
+          <w:rFonts w:ascii="Times" w:hAnsi="Times"/>
+          <w:color w:val="000000" w:themeColor="text1"/>
+        </w:rPr>
+      </w:pPr>
+      <w:r>
+        <w:rPr>
+          <w:rFonts w:ascii="Times" w:hAnsi="Times"/>
+          <w:color w:val="000000" w:themeColor="text1"/>
+        </w:rPr>
+        <w:t xml:space="preserve">Among voters, little variation exists on this metric. </w:t>
+      </w:r>
     </w:p>
     <w:p>
       <w:pPr>
@@ -8699,13 +9501,6 @@
         </w:rPr>
         <w:t>TOPIC</w:t>
       </w:r>
-    </w:p>
-    <w:p>
-      <w:pPr>
-        <w:rPr>
-          <w:rFonts w:ascii="Times" w:hAnsi="Times"/>
-        </w:rPr>
-      </w:pPr>
     </w:p>
     <w:p>
       <w:pPr>
@@ -8773,7 +9568,27 @@
           <w:rFonts w:ascii="Times" w:hAnsi="Times"/>
           <w:color w:val="FF0000"/>
         </w:rPr>
-        <w:t>Sentiment doesn’t, at least at the word level</w:t>
+        <w:t>Sentiment doesn’t</w:t>
+      </w:r>
+    </w:p>
+    <w:p>
+      <w:pPr>
+        <w:pStyle w:val="ListParagraph"/>
+        <w:numPr>
+          <w:ilvl w:val="0"/>
+          <w:numId w:val="9"/>
+        </w:numPr>
+        <w:rPr>
+          <w:rFonts w:ascii="Times" w:hAnsi="Times"/>
+          <w:color w:val="FF0000"/>
+        </w:rPr>
+      </w:pPr>
+      <w:r>
+        <w:rPr>
+          <w:rFonts w:ascii="Times" w:hAnsi="Times"/>
+          <w:color w:val="FF0000"/>
+        </w:rPr>
+        <w:t>Keywords matter a lot, especially xx</w:t>
       </w:r>
     </w:p>
     <w:p>
@@ -9450,7 +10265,7 @@
                     <pic:cNvPicPr/>
                   </pic:nvPicPr>
                   <pic:blipFill>
-                    <a:blip r:embed="rId24">
+                    <a:blip r:embed="rId32">
                       <a:extLst>
                         <a:ext uri="{28A0092B-C50C-407E-A947-70E740481C1C}">
                           <a14:useLocalDpi xmlns:a14="http://schemas.microsoft.com/office/drawing/2010/main" val="0"/>
@@ -9497,7 +10312,7 @@
                     <pic:cNvPicPr/>
                   </pic:nvPicPr>
                   <pic:blipFill>
-                    <a:blip r:embed="rId25">
+                    <a:blip r:embed="rId33">
                       <a:extLst>
                         <a:ext uri="{28A0092B-C50C-407E-A947-70E740481C1C}">
                           <a14:useLocalDpi xmlns:a14="http://schemas.microsoft.com/office/drawing/2010/main" val="0"/>
@@ -9741,7 +10556,7 @@
                     <pic:cNvPicPr/>
                   </pic:nvPicPr>
                   <pic:blipFill>
-                    <a:blip r:embed="rId26">
+                    <a:blip r:embed="rId34">
                       <a:extLst>
                         <a:ext uri="{28A0092B-C50C-407E-A947-70E740481C1C}">
                           <a14:useLocalDpi xmlns:a14="http://schemas.microsoft.com/office/drawing/2010/main" val="0"/>
@@ -10830,7 +11645,7 @@
                     <pic:cNvPicPr/>
                   </pic:nvPicPr>
                   <pic:blipFill>
-                    <a:blip r:embed="rId27">
+                    <a:blip r:embed="rId35">
                       <a:extLst>
                         <a:ext uri="{28A0092B-C50C-407E-A947-70E740481C1C}">
                           <a14:useLocalDpi xmlns:a14="http://schemas.microsoft.com/office/drawing/2010/main" val="0"/>
@@ -10961,7 +11776,7 @@
                     <pic:cNvPicPr/>
                   </pic:nvPicPr>
                   <pic:blipFill>
-                    <a:blip r:embed="rId28">
+                    <a:blip r:embed="rId36">
                       <a:extLst>
                         <a:ext uri="{28A0092B-C50C-407E-A947-70E740481C1C}">
                           <a14:useLocalDpi xmlns:a14="http://schemas.microsoft.com/office/drawing/2010/main" val="0"/>
@@ -11016,7 +11831,7 @@
                     <pic:cNvPicPr/>
                   </pic:nvPicPr>
                   <pic:blipFill>
-                    <a:blip r:embed="rId29">
+                    <a:blip r:embed="rId37">
                       <a:extLst>
                         <a:ext uri="{28A0092B-C50C-407E-A947-70E740481C1C}">
                           <a14:useLocalDpi xmlns:a14="http://schemas.microsoft.com/office/drawing/2010/main" val="0"/>
@@ -11079,7 +11894,7 @@
                     <pic:cNvPicPr/>
                   </pic:nvPicPr>
                   <pic:blipFill>
-                    <a:blip r:embed="rId30">
+                    <a:blip r:embed="rId38">
                       <a:extLst>
                         <a:ext uri="{28A0092B-C50C-407E-A947-70E740481C1C}">
                           <a14:useLocalDpi xmlns:a14="http://schemas.microsoft.com/office/drawing/2010/main" val="0"/>
@@ -11272,7 +12087,7 @@
                     <pic:cNvPicPr/>
                   </pic:nvPicPr>
                   <pic:blipFill>
-                    <a:blip r:embed="rId31">
+                    <a:blip r:embed="rId39">
                       <a:extLst>
                         <a:ext uri="{28A0092B-C50C-407E-A947-70E740481C1C}">
                           <a14:useLocalDpi xmlns:a14="http://schemas.microsoft.com/office/drawing/2010/main" val="0"/>
@@ -12391,7 +13206,7 @@
                     <pic:cNvPicPr/>
                   </pic:nvPicPr>
                   <pic:blipFill>
-                    <a:blip r:embed="rId24">
+                    <a:blip r:embed="rId32">
                       <a:extLst>
                         <a:ext uri="{28A0092B-C50C-407E-A947-70E740481C1C}">
                           <a14:useLocalDpi xmlns:a14="http://schemas.microsoft.com/office/drawing/2010/main" val="0"/>
@@ -13422,7 +14237,7 @@
                     <pic:cNvPicPr/>
                   </pic:nvPicPr>
                   <pic:blipFill>
-                    <a:blip r:embed="rId25">
+                    <a:blip r:embed="rId33">
                       <a:extLst>
                         <a:ext uri="{28A0092B-C50C-407E-A947-70E740481C1C}">
                           <a14:useLocalDpi xmlns:a14="http://schemas.microsoft.com/office/drawing/2010/main" val="0"/>
@@ -13472,8 +14287,8 @@
       </w:r>
     </w:p>
     <w:sectPr>
-      <w:footerReference w:type="even" r:id="rId32"/>
-      <w:footerReference w:type="default" r:id="rId33"/>
+      <w:footerReference w:type="even" r:id="rId40"/>
+      <w:footerReference w:type="default" r:id="rId41"/>
       <w:pgSz w:w="12240" w:h="15840"/>
       <w:pgMar w:top="1440" w:right="1440" w:bottom="1440" w:left="1440" w:header="720" w:footer="720" w:gutter="0"/>
       <w:cols w:space="720"/>
@@ -13515,11 +14330,6 @@
         <w:docPartUnique/>
       </w:docPartObj>
     </w:sdtPr>
-    <w:sdtEndPr>
-      <w:rPr>
-        <w:rStyle w:val="PageNumber"/>
-      </w:rPr>
-    </w:sdtEndPr>
     <w:sdtContent>
       <w:p>
         <w:pPr>
@@ -13573,11 +14383,6 @@
         <w:docPartUnique/>
       </w:docPartObj>
     </w:sdtPr>
-    <w:sdtEndPr>
-      <w:rPr>
-        <w:rStyle w:val="PageNumber"/>
-      </w:rPr>
-    </w:sdtEndPr>
     <w:sdtContent>
       <w:p>
         <w:pPr>
@@ -15738,7 +16543,7 @@
 </file>
 
 <file path=customXml/itemProps1.xml><?xml version="1.0" encoding="utf-8"?>
-<ds:datastoreItem xmlns:ds="http://schemas.openxmlformats.org/officeDocument/2006/customXml" ds:itemID="{1238E373-D64E-034F-B62B-9118A0D0D4CA}">
+<ds:datastoreItem xmlns:ds="http://schemas.openxmlformats.org/officeDocument/2006/customXml" ds:itemID="{218C58F4-490F-8448-A481-744B9BF95096}">
   <ds:schemaRefs>
     <ds:schemaRef ds:uri="http://schemas.openxmlformats.org/officeDocument/2006/bibliography"/>
   </ds:schemaRefs>

</xml_diff>

<commit_message>
Adding time into behavior data set
</commit_message>
<xml_diff>
--- a/text/draft.docx
+++ b/text/draft.docx
@@ -6406,7 +6406,7 @@
           <w:rFonts w:ascii="Times" w:hAnsi="Times"/>
           <w:color w:val="000000" w:themeColor="text1"/>
         </w:rPr>
-        <w:t>Mean number of queries per day</w:t>
+        <w:t>The average time of day the participant created a query</w:t>
       </w:r>
     </w:p>
     <w:p>
@@ -6426,7 +6426,7 @@
           <w:rFonts w:ascii="Times" w:hAnsi="Times"/>
           <w:color w:val="000000" w:themeColor="text1"/>
         </w:rPr>
-        <w:t>Average query length</w:t>
+        <w:t>Mean number of queries per day</w:t>
       </w:r>
     </w:p>
     <w:p>
@@ -6446,6 +6446,27 @@
           <w:rFonts w:ascii="Times" w:hAnsi="Times"/>
           <w:color w:val="000000" w:themeColor="text1"/>
         </w:rPr>
+        <w:t>Average query length</w:t>
+      </w:r>
+    </w:p>
+    <w:p>
+      <w:pPr>
+        <w:pStyle w:val="ListParagraph"/>
+        <w:numPr>
+          <w:ilvl w:val="0"/>
+          <w:numId w:val="11"/>
+        </w:numPr>
+        <w:rPr>
+          <w:rFonts w:ascii="Times" w:hAnsi="Times"/>
+          <w:color w:val="000000" w:themeColor="text1"/>
+        </w:rPr>
+      </w:pPr>
+      <w:r>
+        <w:rPr>
+          <w:rFonts w:ascii="Times" w:hAnsi="Times"/>
+          <w:color w:val="000000" w:themeColor="text1"/>
+        </w:rPr>
+        <w:lastRenderedPageBreak/>
         <w:t>The sentiment of a query</w:t>
       </w:r>
     </w:p>
@@ -7039,7 +7060,14 @@
         <w:rPr>
           <w:rFonts w:ascii="Times" w:hAnsi="Times"/>
         </w:rPr>
-        <w:t xml:space="preserve">% of the sample favoring that party. </w:t>
+        <w:t xml:space="preserve">% of the </w:t>
+      </w:r>
+      <w:r>
+        <w:rPr>
+          <w:rFonts w:ascii="Times" w:hAnsi="Times"/>
+        </w:rPr>
+        <w:lastRenderedPageBreak/>
+        <w:t xml:space="preserve">sample favoring that party. </w:t>
       </w:r>
       <w:r>
         <w:rPr>
@@ -7479,23 +7507,15 @@
         <w:rPr>
           <w:rFonts w:ascii="Times" w:hAnsi="Times"/>
         </w:rPr>
-        <w:t xml:space="preserve">there are some interesting, though subtle differences. Women make up an approximately even share of the user base of Bing, Google, and Yahoo, though are less likely to use DuckDuckGo, and more likely to use fringe (“Other”) platforms. Education levels are highest among DuckDuckGo users, followed by Google, and other platforms. The percentage of </w:t>
+        <w:t xml:space="preserve">there are some interesting, though subtle differences. Women make up an approximately even share of the user base of Bing, Google, and Yahoo, though are less likely to </w:t>
       </w:r>
       <w:r>
         <w:rPr>
           <w:rFonts w:ascii="Times" w:hAnsi="Times"/>
         </w:rPr>
         <w:lastRenderedPageBreak/>
-        <w:t>individuals with a college degree is notably lower among Yahoo users. DuckDuckGo and Other users are also quite a bit older, followed by Yahoo users, with Bing having the youngest audience – about two and a half years younger than Google users. Ideological differences are perhaps the most interesting, with Google users being the most centrist, and DuckDuckGo and Yahoo users the most conservative.</w:t>
-      </w:r>
-    </w:p>
-    <w:p>
-      <w:pPr>
-        <w:jc w:val="both"/>
-        <w:rPr>
-          <w:rFonts w:ascii="Times" w:hAnsi="Times"/>
-        </w:rPr>
-      </w:pPr>
+        <w:t>use DuckDuckGo, and more likely to use fringe (“Other”) platforms. Education levels are highest among DuckDuckGo users, followed by Google, and other platforms. The percentage of individuals with a college degree is notably lower among Yahoo users. DuckDuckGo and Other users are also quite a bit older, followed by Yahoo users, with Bing having the youngest audience – about two and a half years younger than Google users. Ideological differences are perhaps the most interesting, with Google users being the most centrist, and DuckDuckGo and Yahoo users the most conservative.</w:t>
+      </w:r>
     </w:p>
     <w:p>
       <w:pPr>
@@ -7517,6 +7537,175 @@
           <w:rFonts w:ascii="Times" w:hAnsi="Times"/>
           <w:b/>
         </w:rPr>
+        <w:t>TIME OF DAY</w:t>
+      </w:r>
+      <w:r>
+        <w:rPr>
+          <w:rFonts w:ascii="Times" w:hAnsi="Times"/>
+        </w:rPr>
+        <w:t xml:space="preserve"> </w:t>
+      </w:r>
+      <w:r>
+        <w:rPr>
+          <w:rFonts w:ascii="Times" w:hAnsi="Times"/>
+        </w:rPr>
+        <w:t>It is reasonable to assume that demographic characteristics may be associated with the time an individual is online or able to make search queries (for example, stay-at-home mothers may be more likely to make search queries on a personal device during the workday). Therefore, the average time of day that a user typically made a query was analyzed.</w:t>
+      </w:r>
+    </w:p>
+    <w:p>
+      <w:pPr>
+        <w:jc w:val="both"/>
+        <w:rPr>
+          <w:rFonts w:ascii="Times" w:hAnsi="Times"/>
+        </w:rPr>
+      </w:pPr>
+      <w:r>
+        <w:rPr>
+          <w:rFonts w:ascii="Times" w:hAnsi="Times"/>
+          <w:noProof/>
+        </w:rPr>
+        <w:drawing>
+          <wp:inline distT="0" distB="0" distL="0" distR="0" wp14:anchorId="222FB399" wp14:editId="2E2088B3">
+            <wp:extent cx="1794933" cy="1163950"/>
+            <wp:effectExtent l="0" t="0" r="0" b="5080"/>
+            <wp:docPr id="16" name="Picture 16"/>
+            <wp:cNvGraphicFramePr>
+              <a:graphicFrameLocks xmlns:a="http://schemas.openxmlformats.org/drawingml/2006/main" noChangeAspect="1"/>
+            </wp:cNvGraphicFramePr>
+            <a:graphic xmlns:a="http://schemas.openxmlformats.org/drawingml/2006/main">
+              <a:graphicData uri="http://schemas.openxmlformats.org/drawingml/2006/picture">
+                <pic:pic xmlns:pic="http://schemas.openxmlformats.org/drawingml/2006/picture">
+                  <pic:nvPicPr>
+                    <pic:cNvPr id="16" name="Screen Shot 2020-02-02 at 4.51.15 PM.png"/>
+                    <pic:cNvPicPr/>
+                  </pic:nvPicPr>
+                  <pic:blipFill>
+                    <a:blip r:embed="rId11">
+                      <a:extLst>
+                        <a:ext uri="{28A0092B-C50C-407E-A947-70E740481C1C}">
+                          <a14:useLocalDpi xmlns:a14="http://schemas.microsoft.com/office/drawing/2010/main" val="0"/>
+                        </a:ext>
+                      </a:extLst>
+                    </a:blip>
+                    <a:stretch>
+                      <a:fillRect/>
+                    </a:stretch>
+                  </pic:blipFill>
+                  <pic:spPr>
+                    <a:xfrm>
+                      <a:off x="0" y="0"/>
+                      <a:ext cx="1804140" cy="1169920"/>
+                    </a:xfrm>
+                    <a:prstGeom prst="rect">
+                      <a:avLst/>
+                    </a:prstGeom>
+                  </pic:spPr>
+                </pic:pic>
+              </a:graphicData>
+            </a:graphic>
+          </wp:inline>
+        </w:drawing>
+      </w:r>
+      <w:r>
+        <w:rPr>
+          <w:rFonts w:ascii="Times" w:hAnsi="Times"/>
+          <w:noProof/>
+        </w:rPr>
+        <w:drawing>
+          <wp:inline distT="0" distB="0" distL="0" distR="0" wp14:anchorId="214657C8" wp14:editId="0BD82BFC">
+            <wp:extent cx="1489108" cy="1193800"/>
+            <wp:effectExtent l="0" t="0" r="0" b="0"/>
+            <wp:docPr id="40" name="Picture 40"/>
+            <wp:cNvGraphicFramePr>
+              <a:graphicFrameLocks xmlns:a="http://schemas.openxmlformats.org/drawingml/2006/main" noChangeAspect="1"/>
+            </wp:cNvGraphicFramePr>
+            <a:graphic xmlns:a="http://schemas.openxmlformats.org/drawingml/2006/main">
+              <a:graphicData uri="http://schemas.openxmlformats.org/drawingml/2006/picture">
+                <pic:pic xmlns:pic="http://schemas.openxmlformats.org/drawingml/2006/picture">
+                  <pic:nvPicPr>
+                    <pic:cNvPr id="40" name="Screen Shot 2020-02-02 at 5.12.13 PM.png"/>
+                    <pic:cNvPicPr/>
+                  </pic:nvPicPr>
+                  <pic:blipFill>
+                    <a:blip r:embed="rId12">
+                      <a:extLst>
+                        <a:ext uri="{28A0092B-C50C-407E-A947-70E740481C1C}">
+                          <a14:useLocalDpi xmlns:a14="http://schemas.microsoft.com/office/drawing/2010/main" val="0"/>
+                        </a:ext>
+                      </a:extLst>
+                    </a:blip>
+                    <a:stretch>
+                      <a:fillRect/>
+                    </a:stretch>
+                  </pic:blipFill>
+                  <pic:spPr>
+                    <a:xfrm>
+                      <a:off x="0" y="0"/>
+                      <a:ext cx="1492929" cy="1196863"/>
+                    </a:xfrm>
+                    <a:prstGeom prst="rect">
+                      <a:avLst/>
+                    </a:prstGeom>
+                  </pic:spPr>
+                </pic:pic>
+              </a:graphicData>
+            </a:graphic>
+          </wp:inline>
+        </w:drawing>
+      </w:r>
+    </w:p>
+    <w:p>
+      <w:pPr>
+        <w:jc w:val="both"/>
+        <w:rPr>
+          <w:rFonts w:ascii="Times" w:hAnsi="Times"/>
+        </w:rPr>
+      </w:pPr>
+    </w:p>
+    <w:p>
+      <w:pPr>
+        <w:jc w:val="both"/>
+        <w:rPr>
+          <w:rFonts w:ascii="Times" w:hAnsi="Times"/>
+        </w:rPr>
+      </w:pPr>
+      <w:r>
+        <w:rPr>
+          <w:rFonts w:ascii="Times" w:hAnsi="Times"/>
+        </w:rPr>
+        <w:t>While Democrats and Republicans had a similar mean query time of around 1:10-1:20pm, non-voters had a notably later average time of nearly 2:30pm.</w:t>
+      </w:r>
+      <w:bookmarkStart w:id="0" w:name="_GoBack"/>
+      <w:bookmarkEnd w:id="0"/>
+    </w:p>
+    <w:p>
+      <w:pPr>
+        <w:jc w:val="both"/>
+        <w:rPr>
+          <w:rFonts w:ascii="Times" w:hAnsi="Times"/>
+        </w:rPr>
+      </w:pPr>
+    </w:p>
+    <w:p>
+      <w:pPr>
+        <w:jc w:val="both"/>
+        <w:rPr>
+          <w:rFonts w:ascii="Times" w:hAnsi="Times"/>
+        </w:rPr>
+      </w:pPr>
+    </w:p>
+    <w:p>
+      <w:pPr>
+        <w:jc w:val="both"/>
+        <w:rPr>
+          <w:rFonts w:ascii="Times" w:hAnsi="Times"/>
+        </w:rPr>
+      </w:pPr>
+      <w:r>
+        <w:rPr>
+          <w:rFonts w:ascii="Times" w:hAnsi="Times"/>
+          <w:b/>
+        </w:rPr>
         <w:t>NUMBER OF QUERIES</w:t>
       </w:r>
       <w:r>
@@ -7564,6 +7753,7 @@
           <w:rFonts w:ascii="Times" w:hAnsi="Times"/>
           <w:noProof/>
         </w:rPr>
+        <w:lastRenderedPageBreak/>
         <w:drawing>
           <wp:inline distT="0" distB="0" distL="0" distR="0" wp14:anchorId="2165C131" wp14:editId="37B28FB3">
             <wp:extent cx="5943600" cy="3236595"/>
@@ -7580,7 +7770,7 @@
                     <pic:cNvPicPr/>
                   </pic:nvPicPr>
                   <pic:blipFill>
-                    <a:blip r:embed="rId11">
+                    <a:blip r:embed="rId13">
                       <a:extLst>
                         <a:ext uri="{28A0092B-C50C-407E-A947-70E740481C1C}">
                           <a14:useLocalDpi xmlns:a14="http://schemas.microsoft.com/office/drawing/2010/main" val="0"/>
@@ -7647,7 +7837,6 @@
           <w:rFonts w:ascii="Times" w:hAnsi="Times"/>
           <w:noProof/>
         </w:rPr>
-        <w:lastRenderedPageBreak/>
         <w:drawing>
           <wp:inline distT="0" distB="0" distL="0" distR="0" wp14:anchorId="044FEFC2" wp14:editId="4FCCD1C3">
             <wp:extent cx="5943600" cy="3191510"/>
@@ -7664,7 +7853,7 @@
                     <pic:cNvPicPr/>
                   </pic:nvPicPr>
                   <pic:blipFill>
-                    <a:blip r:embed="rId12">
+                    <a:blip r:embed="rId14">
                       <a:extLst>
                         <a:ext uri="{28A0092B-C50C-407E-A947-70E740481C1C}">
                           <a14:useLocalDpi xmlns:a14="http://schemas.microsoft.com/office/drawing/2010/main" val="0"/>
@@ -7761,6 +7950,7 @@
           <w:rFonts w:ascii="Times" w:hAnsi="Times"/>
           <w:noProof/>
         </w:rPr>
+        <w:lastRenderedPageBreak/>
         <w:drawing>
           <wp:inline distT="0" distB="0" distL="0" distR="0" wp14:anchorId="150B6082" wp14:editId="20B6BB1E">
             <wp:extent cx="5943600" cy="3242945"/>
@@ -7777,7 +7967,7 @@
                     <pic:cNvPicPr/>
                   </pic:nvPicPr>
                   <pic:blipFill>
-                    <a:blip r:embed="rId13">
+                    <a:blip r:embed="rId15">
                       <a:extLst>
                         <a:ext uri="{28A0092B-C50C-407E-A947-70E740481C1C}">
                           <a14:useLocalDpi xmlns:a14="http://schemas.microsoft.com/office/drawing/2010/main" val="0"/>
@@ -7850,7 +8040,6 @@
           <w:rFonts w:ascii="Times" w:hAnsi="Times"/>
           <w:noProof/>
         </w:rPr>
-        <w:lastRenderedPageBreak/>
         <w:drawing>
           <wp:inline distT="0" distB="0" distL="0" distR="0" wp14:anchorId="655BDF02" wp14:editId="0C402E3D">
             <wp:extent cx="5943600" cy="3208655"/>
@@ -7867,7 +8056,7 @@
                     <pic:cNvPicPr/>
                   </pic:nvPicPr>
                   <pic:blipFill>
-                    <a:blip r:embed="rId14">
+                    <a:blip r:embed="rId16">
                       <a:extLst>
                         <a:ext uri="{28A0092B-C50C-407E-A947-70E740481C1C}">
                           <a14:useLocalDpi xmlns:a14="http://schemas.microsoft.com/office/drawing/2010/main" val="0"/>
@@ -7954,7 +8143,15 @@
           <w:rFonts w:ascii="Times" w:eastAsia="Times New Roman" w:hAnsi="Times" w:cs="Times New Roman"/>
           <w:color w:val="000000"/>
         </w:rPr>
-        <w:t xml:space="preserve">and sentence-level analyses that can account for items such as negation. For example, the phrase “today is </w:t>
+        <w:t xml:space="preserve">and sentence-level analyses that can </w:t>
+      </w:r>
+      <w:r>
+        <w:rPr>
+          <w:rFonts w:ascii="Times" w:eastAsia="Times New Roman" w:hAnsi="Times" w:cs="Times New Roman"/>
+          <w:color w:val="000000"/>
+        </w:rPr>
+        <w:lastRenderedPageBreak/>
+        <w:t xml:space="preserve">account for items such as negation. For example, the phrase “today is </w:t>
       </w:r>
       <w:r>
         <w:rPr>
@@ -8020,7 +8217,7 @@
                     <pic:cNvPicPr/>
                   </pic:nvPicPr>
                   <pic:blipFill>
-                    <a:blip r:embed="rId15">
+                    <a:blip r:embed="rId17">
                       <a:extLst>
                         <a:ext uri="{28A0092B-C50C-407E-A947-70E740481C1C}">
                           <a14:useLocalDpi xmlns:a14="http://schemas.microsoft.com/office/drawing/2010/main" val="0"/>
@@ -8132,7 +8329,7 @@
                     <pic:cNvPicPr/>
                   </pic:nvPicPr>
                   <pic:blipFill>
-                    <a:blip r:embed="rId16">
+                    <a:blip r:embed="rId18">
                       <a:extLst>
                         <a:ext uri="{28A0092B-C50C-407E-A947-70E740481C1C}">
                           <a14:useLocalDpi xmlns:a14="http://schemas.microsoft.com/office/drawing/2010/main" val="0"/>
@@ -8179,7 +8376,7 @@
                     <pic:cNvPicPr/>
                   </pic:nvPicPr>
                   <pic:blipFill>
-                    <a:blip r:embed="rId17">
+                    <a:blip r:embed="rId19">
                       <a:extLst>
                         <a:ext uri="{28A0092B-C50C-407E-A947-70E740481C1C}">
                           <a14:useLocalDpi xmlns:a14="http://schemas.microsoft.com/office/drawing/2010/main" val="0"/>
@@ -8316,7 +8513,7 @@
                     <pic:cNvPicPr/>
                   </pic:nvPicPr>
                   <pic:blipFill>
-                    <a:blip r:embed="rId18">
+                    <a:blip r:embed="rId20">
                       <a:extLst>
                         <a:ext uri="{28A0092B-C50C-407E-A947-70E740481C1C}">
                           <a14:useLocalDpi xmlns:a14="http://schemas.microsoft.com/office/drawing/2010/main" val="0"/>
@@ -8439,7 +8636,7 @@
                     <pic:cNvPicPr/>
                   </pic:nvPicPr>
                   <pic:blipFill>
-                    <a:blip r:embed="rId19">
+                    <a:blip r:embed="rId21">
                       <a:extLst>
                         <a:ext uri="{28A0092B-C50C-407E-A947-70E740481C1C}">
                           <a14:useLocalDpi xmlns:a14="http://schemas.microsoft.com/office/drawing/2010/main" val="0"/>
@@ -8704,7 +8901,7 @@
                     <pic:cNvPicPr/>
                   </pic:nvPicPr>
                   <pic:blipFill>
-                    <a:blip r:embed="rId20">
+                    <a:blip r:embed="rId22">
                       <a:extLst>
                         <a:ext uri="{28A0092B-C50C-407E-A947-70E740481C1C}">
                           <a14:useLocalDpi xmlns:a14="http://schemas.microsoft.com/office/drawing/2010/main" val="0"/>
@@ -8752,7 +8949,7 @@
                     <pic:cNvPicPr/>
                   </pic:nvPicPr>
                   <pic:blipFill>
-                    <a:blip r:embed="rId21">
+                    <a:blip r:embed="rId23">
                       <a:extLst>
                         <a:ext uri="{28A0092B-C50C-407E-A947-70E740481C1C}">
                           <a14:useLocalDpi xmlns:a14="http://schemas.microsoft.com/office/drawing/2010/main" val="0"/>
@@ -8824,7 +9021,7 @@
                     <pic:cNvPicPr/>
                   </pic:nvPicPr>
                   <pic:blipFill>
-                    <a:blip r:embed="rId22">
+                    <a:blip r:embed="rId24">
                       <a:extLst>
                         <a:ext uri="{28A0092B-C50C-407E-A947-70E740481C1C}">
                           <a14:useLocalDpi xmlns:a14="http://schemas.microsoft.com/office/drawing/2010/main" val="0"/>
@@ -8872,7 +9069,7 @@
                     <pic:cNvPicPr/>
                   </pic:nvPicPr>
                   <pic:blipFill>
-                    <a:blip r:embed="rId23">
+                    <a:blip r:embed="rId25">
                       <a:extLst>
                         <a:ext uri="{28A0092B-C50C-407E-A947-70E740481C1C}">
                           <a14:useLocalDpi xmlns:a14="http://schemas.microsoft.com/office/drawing/2010/main" val="0"/>
@@ -9145,7 +9342,7 @@
                     <pic:cNvPicPr/>
                   </pic:nvPicPr>
                   <pic:blipFill>
-                    <a:blip r:embed="rId24">
+                    <a:blip r:embed="rId26">
                       <a:extLst>
                         <a:ext uri="{28A0092B-C50C-407E-A947-70E740481C1C}">
                           <a14:useLocalDpi xmlns:a14="http://schemas.microsoft.com/office/drawing/2010/main" val="0"/>
@@ -9193,7 +9390,7 @@
                     <pic:cNvPicPr/>
                   </pic:nvPicPr>
                   <pic:blipFill>
-                    <a:blip r:embed="rId25">
+                    <a:blip r:embed="rId27">
                       <a:extLst>
                         <a:ext uri="{28A0092B-C50C-407E-A947-70E740481C1C}">
                           <a14:useLocalDpi xmlns:a14="http://schemas.microsoft.com/office/drawing/2010/main" val="0"/>
@@ -9309,7 +9506,7 @@
                     <pic:cNvPicPr/>
                   </pic:nvPicPr>
                   <pic:blipFill>
-                    <a:blip r:embed="rId26">
+                    <a:blip r:embed="rId28">
                       <a:extLst>
                         <a:ext uri="{28A0092B-C50C-407E-A947-70E740481C1C}">
                           <a14:useLocalDpi xmlns:a14="http://schemas.microsoft.com/office/drawing/2010/main" val="0"/>
@@ -9412,7 +9609,7 @@
                     <pic:cNvPicPr/>
                   </pic:nvPicPr>
                   <pic:blipFill>
-                    <a:blip r:embed="rId27">
+                    <a:blip r:embed="rId29">
                       <a:extLst>
                         <a:ext uri="{28A0092B-C50C-407E-A947-70E740481C1C}">
                           <a14:useLocalDpi xmlns:a14="http://schemas.microsoft.com/office/drawing/2010/main" val="0"/>
@@ -9522,7 +9719,7 @@
                     <pic:cNvPicPr/>
                   </pic:nvPicPr>
                   <pic:blipFill>
-                    <a:blip r:embed="rId28">
+                    <a:blip r:embed="rId30">
                       <a:extLst>
                         <a:ext uri="{28A0092B-C50C-407E-A947-70E740481C1C}">
                           <a14:useLocalDpi xmlns:a14="http://schemas.microsoft.com/office/drawing/2010/main" val="0"/>
@@ -9570,7 +9767,7 @@
                     <pic:cNvPicPr/>
                   </pic:nvPicPr>
                   <pic:blipFill>
-                    <a:blip r:embed="rId29">
+                    <a:blip r:embed="rId31">
                       <a:extLst>
                         <a:ext uri="{28A0092B-C50C-407E-A947-70E740481C1C}">
                           <a14:useLocalDpi xmlns:a14="http://schemas.microsoft.com/office/drawing/2010/main" val="0"/>
@@ -9674,7 +9871,7 @@
                     <pic:cNvPicPr/>
                   </pic:nvPicPr>
                   <pic:blipFill>
-                    <a:blip r:embed="rId30">
+                    <a:blip r:embed="rId32">
                       <a:extLst>
                         <a:ext uri="{28A0092B-C50C-407E-A947-70E740481C1C}">
                           <a14:useLocalDpi xmlns:a14="http://schemas.microsoft.com/office/drawing/2010/main" val="0"/>
@@ -9722,7 +9919,7 @@
                     <pic:cNvPicPr/>
                   </pic:nvPicPr>
                   <pic:blipFill>
-                    <a:blip r:embed="rId31">
+                    <a:blip r:embed="rId33">
                       <a:extLst>
                         <a:ext uri="{28A0092B-C50C-407E-A947-70E740481C1C}">
                           <a14:useLocalDpi xmlns:a14="http://schemas.microsoft.com/office/drawing/2010/main" val="0"/>
@@ -9800,8 +9997,6 @@
         </w:rPr>
         <w:t xml:space="preserve">Based on the above descriptive metrics,  </w:t>
       </w:r>
-      <w:bookmarkStart w:id="0" w:name="_GoBack"/>
-      <w:bookmarkEnd w:id="0"/>
     </w:p>
     <w:p>
       <w:pPr>
@@ -10537,7 +10732,7 @@
                     <pic:cNvPicPr/>
                   </pic:nvPicPr>
                   <pic:blipFill>
-                    <a:blip r:embed="rId32">
+                    <a:blip r:embed="rId34">
                       <a:extLst>
                         <a:ext uri="{28A0092B-C50C-407E-A947-70E740481C1C}">
                           <a14:useLocalDpi xmlns:a14="http://schemas.microsoft.com/office/drawing/2010/main" val="0"/>
@@ -10584,7 +10779,7 @@
                     <pic:cNvPicPr/>
                   </pic:nvPicPr>
                   <pic:blipFill>
-                    <a:blip r:embed="rId33">
+                    <a:blip r:embed="rId35">
                       <a:extLst>
                         <a:ext uri="{28A0092B-C50C-407E-A947-70E740481C1C}">
                           <a14:useLocalDpi xmlns:a14="http://schemas.microsoft.com/office/drawing/2010/main" val="0"/>
@@ -10828,7 +11023,7 @@
                     <pic:cNvPicPr/>
                   </pic:nvPicPr>
                   <pic:blipFill>
-                    <a:blip r:embed="rId34">
+                    <a:blip r:embed="rId36">
                       <a:extLst>
                         <a:ext uri="{28A0092B-C50C-407E-A947-70E740481C1C}">
                           <a14:useLocalDpi xmlns:a14="http://schemas.microsoft.com/office/drawing/2010/main" val="0"/>
@@ -11917,7 +12112,7 @@
                     <pic:cNvPicPr/>
                   </pic:nvPicPr>
                   <pic:blipFill>
-                    <a:blip r:embed="rId35">
+                    <a:blip r:embed="rId37">
                       <a:extLst>
                         <a:ext uri="{28A0092B-C50C-407E-A947-70E740481C1C}">
                           <a14:useLocalDpi xmlns:a14="http://schemas.microsoft.com/office/drawing/2010/main" val="0"/>
@@ -12048,7 +12243,7 @@
                     <pic:cNvPicPr/>
                   </pic:nvPicPr>
                   <pic:blipFill>
-                    <a:blip r:embed="rId36">
+                    <a:blip r:embed="rId38">
                       <a:extLst>
                         <a:ext uri="{28A0092B-C50C-407E-A947-70E740481C1C}">
                           <a14:useLocalDpi xmlns:a14="http://schemas.microsoft.com/office/drawing/2010/main" val="0"/>
@@ -12103,7 +12298,7 @@
                     <pic:cNvPicPr/>
                   </pic:nvPicPr>
                   <pic:blipFill>
-                    <a:blip r:embed="rId37">
+                    <a:blip r:embed="rId39">
                       <a:extLst>
                         <a:ext uri="{28A0092B-C50C-407E-A947-70E740481C1C}">
                           <a14:useLocalDpi xmlns:a14="http://schemas.microsoft.com/office/drawing/2010/main" val="0"/>
@@ -12166,7 +12361,7 @@
                     <pic:cNvPicPr/>
                   </pic:nvPicPr>
                   <pic:blipFill>
-                    <a:blip r:embed="rId38">
+                    <a:blip r:embed="rId40">
                       <a:extLst>
                         <a:ext uri="{28A0092B-C50C-407E-A947-70E740481C1C}">
                           <a14:useLocalDpi xmlns:a14="http://schemas.microsoft.com/office/drawing/2010/main" val="0"/>
@@ -12288,7 +12483,7 @@
                     <pic:cNvPicPr/>
                   </pic:nvPicPr>
                   <pic:blipFill>
-                    <a:blip r:embed="rId15">
+                    <a:blip r:embed="rId17">
                       <a:extLst>
                         <a:ext uri="{28A0092B-C50C-407E-A947-70E740481C1C}">
                           <a14:useLocalDpi xmlns:a14="http://schemas.microsoft.com/office/drawing/2010/main" val="0"/>
@@ -12359,7 +12554,7 @@
                     <pic:cNvPicPr/>
                   </pic:nvPicPr>
                   <pic:blipFill>
-                    <a:blip r:embed="rId39">
+                    <a:blip r:embed="rId41">
                       <a:extLst>
                         <a:ext uri="{28A0092B-C50C-407E-A947-70E740481C1C}">
                           <a14:useLocalDpi xmlns:a14="http://schemas.microsoft.com/office/drawing/2010/main" val="0"/>
@@ -13478,7 +13673,7 @@
                     <pic:cNvPicPr/>
                   </pic:nvPicPr>
                   <pic:blipFill>
-                    <a:blip r:embed="rId32">
+                    <a:blip r:embed="rId34">
                       <a:extLst>
                         <a:ext uri="{28A0092B-C50C-407E-A947-70E740481C1C}">
                           <a14:useLocalDpi xmlns:a14="http://schemas.microsoft.com/office/drawing/2010/main" val="0"/>
@@ -14509,7 +14704,7 @@
                     <pic:cNvPicPr/>
                   </pic:nvPicPr>
                   <pic:blipFill>
-                    <a:blip r:embed="rId33">
+                    <a:blip r:embed="rId35">
                       <a:extLst>
                         <a:ext uri="{28A0092B-C50C-407E-A947-70E740481C1C}">
                           <a14:useLocalDpi xmlns:a14="http://schemas.microsoft.com/office/drawing/2010/main" val="0"/>
@@ -14559,8 +14754,8 @@
       </w:r>
     </w:p>
     <w:sectPr>
-      <w:footerReference w:type="even" r:id="rId40"/>
-      <w:footerReference w:type="default" r:id="rId41"/>
+      <w:footerReference w:type="even" r:id="rId42"/>
+      <w:footerReference w:type="default" r:id="rId43"/>
       <w:pgSz w:w="12240" w:h="15840"/>
       <w:pgMar w:top="1440" w:right="1440" w:bottom="1440" w:left="1440" w:header="720" w:footer="720" w:gutter="0"/>
       <w:cols w:space="720"/>
@@ -16815,7 +17010,7 @@
 </file>
 
 <file path=customXml/itemProps1.xml><?xml version="1.0" encoding="utf-8"?>
-<ds:datastoreItem xmlns:ds="http://schemas.openxmlformats.org/officeDocument/2006/customXml" ds:itemID="{3E173068-980D-274F-B17F-820B3CEA61AD}">
+<ds:datastoreItem xmlns:ds="http://schemas.openxmlformats.org/officeDocument/2006/customXml" ds:itemID="{0E23F62B-CCEB-B14F-AD2B-B815DA1A18F9}">
   <ds:schemaRefs>
     <ds:schemaRef ds:uri="http://schemas.openxmlformats.org/officeDocument/2006/bibliography"/>
   </ds:schemaRefs>

</xml_diff>

<commit_message>
add just political dfm, more keywords
</commit_message>
<xml_diff>
--- a/text/draft.docx
+++ b/text/draft.docx
@@ -7675,8 +7675,6 @@
         </w:rPr>
         <w:t>While Democrats and Republicans had a similar mean query time of around 1:10-1:20pm, non-voters had a notably later average time of nearly 2:30pm.</w:t>
       </w:r>
-      <w:bookmarkStart w:id="0" w:name="_GoBack"/>
-      <w:bookmarkEnd w:id="0"/>
     </w:p>
     <w:p>
       <w:pPr>
@@ -8886,10 +8884,10 @@
           <w:color w:val="000000" w:themeColor="text1"/>
         </w:rPr>
         <w:drawing>
-          <wp:inline distT="0" distB="0" distL="0" distR="0" wp14:anchorId="7302CEE5" wp14:editId="0708B473">
-            <wp:extent cx="1947333" cy="1440906"/>
+          <wp:inline distT="0" distB="0" distL="0" distR="0" wp14:anchorId="00C7FC9E" wp14:editId="0D3C7C5D">
+            <wp:extent cx="2159000" cy="1170886"/>
             <wp:effectExtent l="0" t="0" r="0" b="0"/>
-            <wp:docPr id="12" name="Picture 12"/>
+            <wp:docPr id="21" name="Picture 21"/>
             <wp:cNvGraphicFramePr>
               <a:graphicFrameLocks xmlns:a="http://schemas.openxmlformats.org/drawingml/2006/main" noChangeAspect="1"/>
             </wp:cNvGraphicFramePr>
@@ -8897,7 +8895,7 @@
               <a:graphicData uri="http://schemas.openxmlformats.org/drawingml/2006/picture">
                 <pic:pic xmlns:pic="http://schemas.openxmlformats.org/drawingml/2006/picture">
                   <pic:nvPicPr>
-                    <pic:cNvPr id="12" name="Screen Shot 2020-01-20 at 6.21.14 PM.png"/>
+                    <pic:cNvPr id="21" name="Screen Shot 2020-03-21 at 2.52.14 PM.png"/>
                     <pic:cNvPicPr/>
                   </pic:nvPicPr>
                   <pic:blipFill>
@@ -8915,7 +8913,7 @@
                   <pic:spPr>
                     <a:xfrm>
                       <a:off x="0" y="0"/>
-                      <a:ext cx="1957861" cy="1448696"/>
+                      <a:ext cx="2174137" cy="1179095"/>
                     </a:xfrm>
                     <a:prstGeom prst="rect">
                       <a:avLst/>
@@ -8934,10 +8932,10 @@
           <w:color w:val="000000" w:themeColor="text1"/>
         </w:rPr>
         <w:drawing>
-          <wp:inline distT="0" distB="0" distL="0" distR="0" wp14:anchorId="118A6182" wp14:editId="0486E0AC">
-            <wp:extent cx="2065867" cy="1186911"/>
-            <wp:effectExtent l="0" t="0" r="4445" b="0"/>
-            <wp:docPr id="13" name="Picture 13"/>
+          <wp:inline distT="0" distB="0" distL="0" distR="0" wp14:anchorId="3745EE1E" wp14:editId="2A52C5E0">
+            <wp:extent cx="2055973" cy="1176867"/>
+            <wp:effectExtent l="0" t="0" r="1905" b="4445"/>
+            <wp:docPr id="32" name="Picture 32"/>
             <wp:cNvGraphicFramePr>
               <a:graphicFrameLocks xmlns:a="http://schemas.openxmlformats.org/drawingml/2006/main" noChangeAspect="1"/>
             </wp:cNvGraphicFramePr>
@@ -8945,7 +8943,7 @@
               <a:graphicData uri="http://schemas.openxmlformats.org/drawingml/2006/picture">
                 <pic:pic xmlns:pic="http://schemas.openxmlformats.org/drawingml/2006/picture">
                   <pic:nvPicPr>
-                    <pic:cNvPr id="13" name="Screen Shot 2020-01-20 at 6.23.52 PM.png"/>
+                    <pic:cNvPr id="32" name="Screen Shot 2020-03-21 at 2.52.24 PM.png"/>
                     <pic:cNvPicPr/>
                   </pic:nvPicPr>
                   <pic:blipFill>
@@ -8963,7 +8961,7 @@
                   <pic:spPr>
                     <a:xfrm>
                       <a:off x="0" y="0"/>
-                      <a:ext cx="2092018" cy="1201935"/>
+                      <a:ext cx="2072760" cy="1186476"/>
                     </a:xfrm>
                     <a:prstGeom prst="rect">
                       <a:avLst/>
@@ -8983,14 +8981,72 @@
           <w:color w:val="000000" w:themeColor="text1"/>
         </w:rPr>
       </w:pPr>
+    </w:p>
+    <w:p>
+      <w:pPr>
+        <w:rPr>
+          <w:rFonts w:ascii="Times" w:hAnsi="Times"/>
+          <w:color w:val="000000" w:themeColor="text1"/>
+        </w:rPr>
+      </w:pPr>
       <w:r>
         <w:rPr>
           <w:rFonts w:ascii="Times" w:hAnsi="Times"/>
           <w:color w:val="000000" w:themeColor="text1"/>
         </w:rPr>
         <w:lastRenderedPageBreak/>
-        <w:t>As is evident in the tables above, approximately 29% of voters made a search for a registration-related term, in comparison to 21% of non-voters. Voters also made over twice as many individual queries containing registration-related keywords than non-voters (averaging 1.99 in contrast to 0.85 per person).</w:t>
-      </w:r>
+        <w:t xml:space="preserve">As is evident in the tables above, approximately </w:t>
+      </w:r>
+      <w:r>
+        <w:rPr>
+          <w:rFonts w:ascii="Times" w:hAnsi="Times"/>
+          <w:color w:val="000000" w:themeColor="text1"/>
+        </w:rPr>
+        <w:t>33</w:t>
+      </w:r>
+      <w:r>
+        <w:rPr>
+          <w:rFonts w:ascii="Times" w:hAnsi="Times"/>
+          <w:color w:val="000000" w:themeColor="text1"/>
+        </w:rPr>
+        <w:t xml:space="preserve">% of voters made a search for a registration-related term, in comparison to 21% of non-voters. Voters also made over twice as many individual queries containing registration-related keywords than non-voters (averaging </w:t>
+      </w:r>
+      <w:r>
+        <w:rPr>
+          <w:rFonts w:ascii="Times" w:hAnsi="Times"/>
+          <w:color w:val="000000" w:themeColor="text1"/>
+        </w:rPr>
+        <w:t>2.4</w:t>
+      </w:r>
+      <w:r>
+        <w:rPr>
+          <w:rFonts w:ascii="Times" w:hAnsi="Times"/>
+          <w:color w:val="000000" w:themeColor="text1"/>
+        </w:rPr>
+        <w:t>9 in contrast to 0.</w:t>
+      </w:r>
+      <w:r>
+        <w:rPr>
+          <w:rFonts w:ascii="Times" w:hAnsi="Times"/>
+          <w:color w:val="000000" w:themeColor="text1"/>
+        </w:rPr>
+        <w:t>92</w:t>
+      </w:r>
+      <w:r>
+        <w:rPr>
+          <w:rFonts w:ascii="Times" w:hAnsi="Times"/>
+          <w:color w:val="000000" w:themeColor="text1"/>
+        </w:rPr>
+        <w:t xml:space="preserve"> per person).</w:t>
+      </w:r>
+    </w:p>
+    <w:p>
+      <w:pPr>
+        <w:rPr>
+          <w:rFonts w:ascii="Times" w:hAnsi="Times"/>
+          <w:color w:val="000000" w:themeColor="text1"/>
+        </w:rPr>
+      </w:pPr>
     </w:p>
     <w:p>
       <w:pPr>
@@ -9006,10 +9062,10 @@
           <w:color w:val="000000" w:themeColor="text1"/>
         </w:rPr>
         <w:drawing>
-          <wp:inline distT="0" distB="0" distL="0" distR="0" wp14:anchorId="5B38BC76" wp14:editId="0BCFF85A">
-            <wp:extent cx="1655234" cy="1151467"/>
-            <wp:effectExtent l="0" t="0" r="0" b="4445"/>
-            <wp:docPr id="14" name="Picture 14"/>
+          <wp:inline distT="0" distB="0" distL="0" distR="0" wp14:anchorId="76A6EE1D" wp14:editId="014E432E">
+            <wp:extent cx="2808541" cy="1337734"/>
+            <wp:effectExtent l="0" t="0" r="0" b="0"/>
+            <wp:docPr id="39" name="Picture 39"/>
             <wp:cNvGraphicFramePr>
               <a:graphicFrameLocks xmlns:a="http://schemas.openxmlformats.org/drawingml/2006/main" noChangeAspect="1"/>
             </wp:cNvGraphicFramePr>
@@ -9017,7 +9073,7 @@
               <a:graphicData uri="http://schemas.openxmlformats.org/drawingml/2006/picture">
                 <pic:pic xmlns:pic="http://schemas.openxmlformats.org/drawingml/2006/picture">
                   <pic:nvPicPr>
-                    <pic:cNvPr id="14" name="Screen Shot 2020-01-20 at 6.25.15 PM.png"/>
+                    <pic:cNvPr id="39" name="Screen Shot 2020-03-21 at 2.53.34 PM.png"/>
                     <pic:cNvPicPr/>
                   </pic:nvPicPr>
                   <pic:blipFill>
@@ -9035,7 +9091,7 @@
                   <pic:spPr>
                     <a:xfrm>
                       <a:off x="0" y="0"/>
-                      <a:ext cx="1662764" cy="1156705"/>
+                      <a:ext cx="2822272" cy="1344274"/>
                     </a:xfrm>
                     <a:prstGeom prst="rect">
                       <a:avLst/>
@@ -9054,10 +9110,10 @@
           <w:color w:val="000000" w:themeColor="text1"/>
         </w:rPr>
         <w:drawing>
-          <wp:inline distT="0" distB="0" distL="0" distR="0" wp14:anchorId="368F1343" wp14:editId="5F48EFC5">
-            <wp:extent cx="1837267" cy="1150081"/>
-            <wp:effectExtent l="0" t="0" r="4445" b="5715"/>
-            <wp:docPr id="15" name="Picture 15"/>
+          <wp:inline distT="0" distB="0" distL="0" distR="0" wp14:anchorId="3754EE20" wp14:editId="080AB7F4">
+            <wp:extent cx="2607733" cy="1517934"/>
+            <wp:effectExtent l="0" t="0" r="0" b="6350"/>
+            <wp:docPr id="41" name="Picture 41"/>
             <wp:cNvGraphicFramePr>
               <a:graphicFrameLocks xmlns:a="http://schemas.openxmlformats.org/drawingml/2006/main" noChangeAspect="1"/>
             </wp:cNvGraphicFramePr>
@@ -9065,7 +9121,7 @@
               <a:graphicData uri="http://schemas.openxmlformats.org/drawingml/2006/picture">
                 <pic:pic xmlns:pic="http://schemas.openxmlformats.org/drawingml/2006/picture">
                   <pic:nvPicPr>
-                    <pic:cNvPr id="15" name="Screen Shot 2020-01-20 at 6.26.28 PM.png"/>
+                    <pic:cNvPr id="41" name="Screen Shot 2020-03-21 at 2.53.41 PM.png"/>
                     <pic:cNvPicPr/>
                   </pic:nvPicPr>
                   <pic:blipFill>
@@ -9083,7 +9139,7 @@
                   <pic:spPr>
                     <a:xfrm>
                       <a:off x="0" y="0"/>
-                      <a:ext cx="1850350" cy="1158270"/>
+                      <a:ext cx="2615962" cy="1522724"/>
                     </a:xfrm>
                     <a:prstGeom prst="rect">
                       <a:avLst/>
@@ -9103,14 +9159,6 @@
           <w:color w:val="000000" w:themeColor="text1"/>
         </w:rPr>
       </w:pPr>
-    </w:p>
-    <w:p>
-      <w:pPr>
-        <w:rPr>
-          <w:rFonts w:ascii="Times" w:hAnsi="Times"/>
-          <w:color w:val="000000" w:themeColor="text1"/>
-        </w:rPr>
-      </w:pPr>
       <w:r>
         <w:rPr>
           <w:rFonts w:ascii="Times" w:hAnsi="Times"/>
@@ -9123,7 +9171,35 @@
           <w:rFonts w:ascii="Times" w:hAnsi="Times"/>
           <w:color w:val="000000" w:themeColor="text1"/>
         </w:rPr>
-        <w:t>33.5%, compared to 26% of Republicans.</w:t>
+        <w:t>3</w:t>
+      </w:r>
+      <w:r>
+        <w:rPr>
+          <w:rFonts w:ascii="Times" w:hAnsi="Times"/>
+          <w:color w:val="000000" w:themeColor="text1"/>
+        </w:rPr>
+        <w:t>6.7</w:t>
+      </w:r>
+      <w:r>
+        <w:rPr>
+          <w:rFonts w:ascii="Times" w:hAnsi="Times"/>
+          <w:color w:val="000000" w:themeColor="text1"/>
+        </w:rPr>
+        <w:t>%, compared to 2</w:t>
+      </w:r>
+      <w:r>
+        <w:rPr>
+          <w:rFonts w:ascii="Times" w:hAnsi="Times"/>
+          <w:color w:val="000000" w:themeColor="text1"/>
+        </w:rPr>
+        <w:t>8</w:t>
+      </w:r>
+      <w:r>
+        <w:rPr>
+          <w:rFonts w:ascii="Times" w:hAnsi="Times"/>
+          <w:color w:val="000000" w:themeColor="text1"/>
+        </w:rPr>
+        <w:t>% of Republicans.</w:t>
       </w:r>
     </w:p>
     <w:p>
@@ -9697,6 +9773,14 @@
           <w:color w:val="000000" w:themeColor="text1"/>
         </w:rPr>
       </w:pPr>
+    </w:p>
+    <w:p>
+      <w:pPr>
+        <w:rPr>
+          <w:rFonts w:ascii="Times" w:hAnsi="Times"/>
+          <w:color w:val="000000" w:themeColor="text1"/>
+        </w:rPr>
+      </w:pPr>
       <w:r>
         <w:rPr>
           <w:rFonts w:ascii="Times" w:hAnsi="Times"/>
@@ -9704,10 +9788,10 @@
           <w:color w:val="000000" w:themeColor="text1"/>
         </w:rPr>
         <w:drawing>
-          <wp:inline distT="0" distB="0" distL="0" distR="0" wp14:anchorId="2F2F1E36" wp14:editId="03F7815B">
-            <wp:extent cx="1820333" cy="1112081"/>
-            <wp:effectExtent l="0" t="0" r="0" b="5715"/>
-            <wp:docPr id="35" name="Picture 35"/>
+          <wp:inline distT="0" distB="0" distL="0" distR="0" wp14:anchorId="0F4CF7F5" wp14:editId="7962CC3B">
+            <wp:extent cx="2395765" cy="1176867"/>
+            <wp:effectExtent l="0" t="0" r="5080" b="4445"/>
+            <wp:docPr id="42" name="Picture 42"/>
             <wp:cNvGraphicFramePr>
               <a:graphicFrameLocks xmlns:a="http://schemas.openxmlformats.org/drawingml/2006/main" noChangeAspect="1"/>
             </wp:cNvGraphicFramePr>
@@ -9715,7 +9799,7 @@
               <a:graphicData uri="http://schemas.openxmlformats.org/drawingml/2006/picture">
                 <pic:pic xmlns:pic="http://schemas.openxmlformats.org/drawingml/2006/picture">
                   <pic:nvPicPr>
-                    <pic:cNvPr id="35" name="Screen Shot 2020-01-23 at 10.38.30 AM.png"/>
+                    <pic:cNvPr id="42" name="Screen Shot 2020-03-21 at 2.54.57 PM.png"/>
                     <pic:cNvPicPr/>
                   </pic:nvPicPr>
                   <pic:blipFill>
@@ -9733,7 +9817,7 @@
                   <pic:spPr>
                     <a:xfrm>
                       <a:off x="0" y="0"/>
-                      <a:ext cx="1826845" cy="1116059"/>
+                      <a:ext cx="2408479" cy="1183112"/>
                     </a:xfrm>
                     <a:prstGeom prst="rect">
                       <a:avLst/>
@@ -9752,10 +9836,10 @@
           <w:color w:val="000000" w:themeColor="text1"/>
         </w:rPr>
         <w:drawing>
-          <wp:inline distT="0" distB="0" distL="0" distR="0" wp14:anchorId="34E2C5E7" wp14:editId="5378152E">
-            <wp:extent cx="1845733" cy="1297545"/>
+          <wp:inline distT="0" distB="0" distL="0" distR="0" wp14:anchorId="030FCF8D" wp14:editId="7D922A3F">
+            <wp:extent cx="2261440" cy="1371600"/>
             <wp:effectExtent l="0" t="0" r="0" b="0"/>
-            <wp:docPr id="36" name="Picture 36"/>
+            <wp:docPr id="43" name="Picture 43"/>
             <wp:cNvGraphicFramePr>
               <a:graphicFrameLocks xmlns:a="http://schemas.openxmlformats.org/drawingml/2006/main" noChangeAspect="1"/>
             </wp:cNvGraphicFramePr>
@@ -9763,7 +9847,7 @@
               <a:graphicData uri="http://schemas.openxmlformats.org/drawingml/2006/picture">
                 <pic:pic xmlns:pic="http://schemas.openxmlformats.org/drawingml/2006/picture">
                   <pic:nvPicPr>
-                    <pic:cNvPr id="36" name="Screen Shot 2020-01-23 at 10.39.31 AM.png"/>
+                    <pic:cNvPr id="43" name="Screen Shot 2020-03-21 at 2.55.03 PM.png"/>
                     <pic:cNvPicPr/>
                   </pic:nvPicPr>
                   <pic:blipFill>
@@ -9781,7 +9865,7 @@
                   <pic:spPr>
                     <a:xfrm>
                       <a:off x="0" y="0"/>
-                      <a:ext cx="1862079" cy="1309036"/>
+                      <a:ext cx="2264341" cy="1373360"/>
                     </a:xfrm>
                     <a:prstGeom prst="rect">
                       <a:avLst/>
@@ -9801,20 +9885,26 @@
           <w:color w:val="000000" w:themeColor="text1"/>
         </w:rPr>
       </w:pPr>
-    </w:p>
-    <w:p>
-      <w:pPr>
-        <w:rPr>
-          <w:rFonts w:ascii="Times" w:hAnsi="Times"/>
-          <w:color w:val="000000" w:themeColor="text1"/>
-        </w:rPr>
-      </w:pPr>
-      <w:r>
-        <w:rPr>
-          <w:rFonts w:ascii="Times" w:hAnsi="Times"/>
-          <w:color w:val="000000" w:themeColor="text1"/>
-        </w:rPr>
-        <w:t xml:space="preserve">This is evidenced by a notable discrepancy in the mean number of such searches between voters and non-voters, with voters being twice as likely as non-voters to make at least one general political search, and average almost three-times as many </w:t>
+      <w:r>
+        <w:rPr>
+          <w:rFonts w:ascii="Times" w:hAnsi="Times"/>
+          <w:color w:val="000000" w:themeColor="text1"/>
+        </w:rPr>
+        <w:t>This is evidenced by a notable discrepancy in the mean number of such searches between voters and non-voters, with voters being</w:t>
+      </w:r>
+      <w:r>
+        <w:rPr>
+          <w:rFonts w:ascii="Times" w:hAnsi="Times"/>
+          <w:color w:val="000000" w:themeColor="text1"/>
+        </w:rPr>
+        <w:t xml:space="preserve"> almost</w:t>
+      </w:r>
+      <w:r>
+        <w:rPr>
+          <w:rFonts w:ascii="Times" w:hAnsi="Times"/>
+          <w:color w:val="000000" w:themeColor="text1"/>
+        </w:rPr>
+        <w:t xml:space="preserve"> twice as likely as non-voters to make at least one general political search, and average almost three-times as many </w:t>
       </w:r>
       <w:proofErr w:type="gramStart"/>
       <w:r>
@@ -9856,10 +9946,10 @@
         </w:rPr>
         <w:lastRenderedPageBreak/>
         <w:drawing>
-          <wp:inline distT="0" distB="0" distL="0" distR="0" wp14:anchorId="38666844" wp14:editId="45F13C51">
-            <wp:extent cx="1953394" cy="1320800"/>
-            <wp:effectExtent l="0" t="0" r="2540" b="0"/>
-            <wp:docPr id="37" name="Picture 37"/>
+          <wp:inline distT="0" distB="0" distL="0" distR="0" wp14:anchorId="2C86456F" wp14:editId="2716005B">
+            <wp:extent cx="2142067" cy="1057612"/>
+            <wp:effectExtent l="0" t="0" r="4445" b="0"/>
+            <wp:docPr id="46" name="Picture 46"/>
             <wp:cNvGraphicFramePr>
               <a:graphicFrameLocks xmlns:a="http://schemas.openxmlformats.org/drawingml/2006/main" noChangeAspect="1"/>
             </wp:cNvGraphicFramePr>
@@ -9867,7 +9957,7 @@
               <a:graphicData uri="http://schemas.openxmlformats.org/drawingml/2006/picture">
                 <pic:pic xmlns:pic="http://schemas.openxmlformats.org/drawingml/2006/picture">
                   <pic:nvPicPr>
-                    <pic:cNvPr id="37" name="Screen Shot 2020-01-23 at 10.40.22 AM.png"/>
+                    <pic:cNvPr id="46" name="Screen Shot 2020-03-21 at 2.55.56 PM.png"/>
                     <pic:cNvPicPr/>
                   </pic:nvPicPr>
                   <pic:blipFill>
@@ -9885,7 +9975,7 @@
                   <pic:spPr>
                     <a:xfrm>
                       <a:off x="0" y="0"/>
-                      <a:ext cx="1959239" cy="1324752"/>
+                      <a:ext cx="2151255" cy="1062148"/>
                     </a:xfrm>
                     <a:prstGeom prst="rect">
                       <a:avLst/>
@@ -9904,10 +9994,10 @@
           <w:color w:val="000000" w:themeColor="text1"/>
         </w:rPr>
         <w:drawing>
-          <wp:inline distT="0" distB="0" distL="0" distR="0" wp14:anchorId="77E94450" wp14:editId="7031E7B7">
-            <wp:extent cx="2057400" cy="1275378"/>
-            <wp:effectExtent l="0" t="0" r="0" b="0"/>
-            <wp:docPr id="38" name="Picture 38"/>
+          <wp:inline distT="0" distB="0" distL="0" distR="0" wp14:anchorId="241AB012" wp14:editId="425D4C6C">
+            <wp:extent cx="1862667" cy="1154854"/>
+            <wp:effectExtent l="0" t="0" r="4445" b="1270"/>
+            <wp:docPr id="47" name="Picture 47"/>
             <wp:cNvGraphicFramePr>
               <a:graphicFrameLocks xmlns:a="http://schemas.openxmlformats.org/drawingml/2006/main" noChangeAspect="1"/>
             </wp:cNvGraphicFramePr>
@@ -9915,7 +10005,7 @@
               <a:graphicData uri="http://schemas.openxmlformats.org/drawingml/2006/picture">
                 <pic:pic xmlns:pic="http://schemas.openxmlformats.org/drawingml/2006/picture">
                   <pic:nvPicPr>
-                    <pic:cNvPr id="38" name="Screen Shot 2020-01-23 at 10.41.22 AM.png"/>
+                    <pic:cNvPr id="47" name="Screen Shot 2020-03-21 at 2.56.03 PM.png"/>
                     <pic:cNvPicPr/>
                   </pic:nvPicPr>
                   <pic:blipFill>
@@ -9933,7 +10023,7 @@
                   <pic:spPr>
                     <a:xfrm>
                       <a:off x="0" y="0"/>
-                      <a:ext cx="2069839" cy="1283089"/>
+                      <a:ext cx="1872753" cy="1161107"/>
                     </a:xfrm>
                     <a:prstGeom prst="rect">
                       <a:avLst/>
@@ -9968,6 +10058,15 @@
         </w:rPr>
         <w:t xml:space="preserve">Among voters, little variation exists on this metric. </w:t>
       </w:r>
+      <w:r>
+        <w:rPr>
+          <w:rFonts w:ascii="Times" w:hAnsi="Times"/>
+          <w:color w:val="000000" w:themeColor="text1"/>
+        </w:rPr>
+        <w:t>Republicans made, on average, about 1.55 more searches than Democrats, though the rates of who made a search are approximately the same.</w:t>
+      </w:r>
+      <w:bookmarkStart w:id="0" w:name="_GoBack"/>
+      <w:bookmarkEnd w:id="0"/>
     </w:p>
     <w:p>
       <w:pPr>
@@ -14797,6 +14896,11 @@
         <w:docPartUnique/>
       </w:docPartObj>
     </w:sdtPr>
+    <w:sdtEndPr>
+      <w:rPr>
+        <w:rStyle w:val="PageNumber"/>
+      </w:rPr>
+    </w:sdtEndPr>
     <w:sdtContent>
       <w:p>
         <w:pPr>
@@ -14850,6 +14954,11 @@
         <w:docPartUnique/>
       </w:docPartObj>
     </w:sdtPr>
+    <w:sdtEndPr>
+      <w:rPr>
+        <w:rStyle w:val="PageNumber"/>
+      </w:rPr>
+    </w:sdtEndPr>
     <w:sdtContent>
       <w:p>
         <w:pPr>
@@ -17010,7 +17119,7 @@
 </file>
 
 <file path=customXml/itemProps1.xml><?xml version="1.0" encoding="utf-8"?>
-<ds:datastoreItem xmlns:ds="http://schemas.openxmlformats.org/officeDocument/2006/customXml" ds:itemID="{0E23F62B-CCEB-B14F-AD2B-B815DA1A18F9}">
+<ds:datastoreItem xmlns:ds="http://schemas.openxmlformats.org/officeDocument/2006/customXml" ds:itemID="{FADF43E3-813A-0348-A96F-7BD4AD55331C}">
   <ds:schemaRefs>
     <ds:schemaRef ds:uri="http://schemas.openxmlformats.org/officeDocument/2006/bibliography"/>
   </ds:schemaRefs>

</xml_diff>